<commit_message>
Add : render level with disable render level and indicate the render level Add : Indicate if you load a layout Update : document
</commit_message>
<xml_diff>
--- a/Apollina_tutoriel.docx
+++ b/Apollina_tutoriel.docx
@@ -806,8 +806,6 @@
             </w:rPr>
             <w:t>Table des matières</w:t>
           </w:r>
-          <w:bookmarkStart w:id="0" w:name="_GoBack"/>
-          <w:bookmarkEnd w:id="0"/>
         </w:p>
         <w:p>
           <w:pPr>
@@ -979,7 +977,7 @@
           <w:lang w:val="fr-FR"/>
         </w:rPr>
       </w:pPr>
-      <w:bookmarkStart w:id="1" w:name="_Toc409472878"/>
+      <w:bookmarkStart w:id="0" w:name="_Toc409472878"/>
       <w:r>
         <w:rPr>
           <w:rFonts w:ascii="Century Gothic" w:hAnsi="Century Gothic"/>
@@ -989,7 +987,7 @@
         <w:lastRenderedPageBreak/>
         <w:t>Présentation</w:t>
       </w:r>
-      <w:bookmarkEnd w:id="1"/>
+      <w:bookmarkEnd w:id="0"/>
     </w:p>
     <w:p>
       <w:pPr>
@@ -1080,7 +1078,7 @@
           <w:lang w:val="fr-FR"/>
         </w:rPr>
       </w:pPr>
-      <w:bookmarkStart w:id="2" w:name="_Toc409472879"/>
+      <w:bookmarkStart w:id="1" w:name="_Toc409472879"/>
       <w:r>
         <w:rPr>
           <w:rFonts w:ascii="Garamond" w:hAnsi="Garamond"/>
@@ -1089,7 +1087,7 @@
         </w:rPr>
         <w:t>Installation</w:t>
       </w:r>
-      <w:bookmarkEnd w:id="2"/>
+      <w:bookmarkEnd w:id="1"/>
     </w:p>
     <w:p>
       <w:pPr>
@@ -1155,7 +1153,7 @@
           <w:lang w:val="fr-FR"/>
         </w:rPr>
       </w:pPr>
-      <w:bookmarkStart w:id="3" w:name="_Toc409472880"/>
+      <w:bookmarkStart w:id="2" w:name="_Toc409472880"/>
       <w:r>
         <w:rPr>
           <w:rFonts w:ascii="Garamond" w:hAnsi="Garamond"/>
@@ -1164,7 +1162,7 @@
         </w:rPr>
         <w:t>Concept du routeur</w:t>
       </w:r>
-      <w:bookmarkEnd w:id="3"/>
+      <w:bookmarkEnd w:id="2"/>
     </w:p>
     <w:p>
       <w:pPr>
@@ -1182,8 +1180,1473 @@
           <w:szCs w:val="24"/>
           <w:lang w:val="fr-FR"/>
         </w:rPr>
-        <w:t>xxx</w:t>
+        <w:t>X</w:t>
       </w:r>
+      <w:r>
+        <w:rPr>
+          <w:rFonts w:cs="Miriam"/>
+          <w:sz w:val="24"/>
+          <w:szCs w:val="24"/>
+          <w:lang w:val="fr-FR"/>
+        </w:rPr>
+        <w:t>xx</w:t>
+      </w:r>
+    </w:p>
+    <w:p>
+      <w:pPr>
+        <w:pStyle w:val="Titre1"/>
+        <w:rPr>
+          <w:lang w:val="fr-FR"/>
+        </w:rPr>
+      </w:pPr>
+      <w:r>
+        <w:rPr>
+          <w:rFonts w:ascii="Century Gothic" w:hAnsi="Century Gothic"/>
+          <w:color w:val="F24F4F"/>
+          <w:lang w:val="fr-FR"/>
+        </w:rPr>
+        <w:t>Utilisation basique</w:t>
+      </w:r>
+    </w:p>
+    <w:p>
+      <w:pPr>
+        <w:rPr>
+          <w:rFonts w:cs="Miriam"/>
+          <w:sz w:val="24"/>
+          <w:szCs w:val="24"/>
+          <w:lang w:val="fr-FR"/>
+        </w:rPr>
+      </w:pPr>
+      <w:r>
+        <w:rPr>
+          <w:rFonts w:cs="Miriam"/>
+          <w:sz w:val="24"/>
+          <w:szCs w:val="24"/>
+          <w:lang w:val="fr-FR"/>
+        </w:rPr>
+        <w:t>Pour bien utiliser Attila, voici les premières étapes à respecter afin de proposer le meilleur des ORM à vos différents projets.</w:t>
+      </w:r>
+    </w:p>
+    <w:p>
+      <w:pPr>
+        <w:pStyle w:val="Titre2"/>
+        <w:rPr>
+          <w:lang w:val="fr-FR"/>
+        </w:rPr>
+      </w:pPr>
+      <w:r>
+        <w:rPr>
+          <w:rFonts w:ascii="Garamond" w:hAnsi="Garamond"/>
+          <w:color w:val="4C483D"/>
+          <w:lang w:val="fr-FR"/>
+        </w:rPr>
+        <w:t>XXX</w:t>
+      </w:r>
+    </w:p>
+    <w:p>
+      <w:pPr>
+        <w:rPr>
+          <w:rFonts w:cs="Miriam"/>
+          <w:sz w:val="24"/>
+          <w:szCs w:val="24"/>
+          <w:lang w:val="fr-FR"/>
+        </w:rPr>
+      </w:pPr>
+      <w:r>
+        <w:rPr>
+          <w:rFonts w:cs="Miriam"/>
+          <w:sz w:val="24"/>
+          <w:szCs w:val="24"/>
+          <w:lang w:val="fr-FR"/>
+        </w:rPr>
+        <w:t>XXX l’ORM </w:t>
+      </w:r>
+    </w:p>
+    <w:p>
+      <w:pPr>
+        <w:pStyle w:val="Titre1"/>
+        <w:rPr>
+          <w:lang w:val="fr-FR"/>
+        </w:rPr>
+      </w:pPr>
+      <w:r>
+        <w:rPr>
+          <w:rFonts w:ascii="Century Gothic" w:hAnsi="Century Gothic"/>
+          <w:color w:val="F24F4F"/>
+          <w:lang w:val="fr-FR"/>
+        </w:rPr>
+        <w:t>Utilisation avancée</w:t>
+      </w:r>
+    </w:p>
+    <w:p>
+      <w:pPr>
+        <w:rPr>
+          <w:rFonts w:cs="Miriam"/>
+          <w:sz w:val="24"/>
+          <w:szCs w:val="24"/>
+          <w:lang w:val="fr-FR"/>
+        </w:rPr>
+      </w:pPr>
+      <w:r>
+        <w:rPr>
+          <w:rFonts w:cs="Miriam"/>
+          <w:sz w:val="24"/>
+          <w:szCs w:val="24"/>
+          <w:lang w:val="fr-FR"/>
+        </w:rPr>
+        <w:t>Voici la liste des utilisations avancées d’A</w:t>
+      </w:r>
+      <w:r>
+        <w:rPr>
+          <w:rFonts w:cs="Miriam"/>
+          <w:sz w:val="24"/>
+          <w:szCs w:val="24"/>
+          <w:lang w:val="fr-FR"/>
+        </w:rPr>
+        <w:t xml:space="preserve">pollina </w:t>
+      </w:r>
+      <w:r>
+        <w:rPr>
+          <w:rFonts w:cs="Miriam"/>
+          <w:sz w:val="24"/>
+          <w:szCs w:val="24"/>
+          <w:lang w:val="fr-FR"/>
+        </w:rPr>
+        <w:t>qui pourront beaucoup vous aider dans vos différents projets.</w:t>
+      </w:r>
+    </w:p>
+    <w:p>
+      <w:pPr>
+        <w:pStyle w:val="Titre2"/>
+        <w:rPr>
+          <w:lang w:val="fr-FR"/>
+        </w:rPr>
+      </w:pPr>
+      <w:r>
+        <w:rPr>
+          <w:rFonts w:ascii="Garamond" w:hAnsi="Garamond"/>
+          <w:color w:val="4C483D"/>
+          <w:lang w:val="fr-FR"/>
+        </w:rPr>
+        <w:t>Indiquer le niveau de rendu</w:t>
+      </w:r>
+    </w:p>
+    <w:p>
+      <w:pPr>
+        <w:rPr>
+          <w:rFonts w:cs="Miriam"/>
+          <w:b/>
+          <w:color w:val="FF0000"/>
+          <w:lang w:val="fr-FR"/>
+        </w:rPr>
+      </w:pPr>
+      <w:r>
+        <w:rPr>
+          <w:rFonts w:cs="Miriam"/>
+          <w:b/>
+          <w:color w:val="FF0000"/>
+          <w:lang w:val="fr-FR"/>
+        </w:rPr>
+        <w:t>Disponibilité</w:t>
+      </w:r>
+      <w:r>
+        <w:rPr>
+          <w:rFonts w:cs="Miriam"/>
+          <w:b/>
+          <w:color w:val="FF0000"/>
+          <w:lang w:val="fr-FR"/>
+        </w:rPr>
+        <w:t xml:space="preserve"> : </w:t>
+      </w:r>
+      <w:r>
+        <w:rPr>
+          <w:rFonts w:cs="Miriam"/>
+          <w:b/>
+          <w:color w:val="FF0000"/>
+          <w:lang w:val="fr-FR"/>
+        </w:rPr>
+        <w:t>Apollina 3</w:t>
+      </w:r>
+      <w:r>
+        <w:rPr>
+          <w:rFonts w:cs="Miriam"/>
+          <w:b/>
+          <w:color w:val="FF0000"/>
+          <w:lang w:val="fr-FR"/>
+        </w:rPr>
+        <w:t>.0.0-beta2</w:t>
+      </w:r>
+    </w:p>
+    <w:p>
+      <w:pPr>
+        <w:rPr>
+          <w:rFonts w:cs="Miriam"/>
+          <w:sz w:val="24"/>
+          <w:szCs w:val="24"/>
+          <w:lang w:val="fr-FR"/>
+        </w:rPr>
+      </w:pPr>
+      <w:r>
+        <w:rPr>
+          <w:rFonts w:cs="Miriam"/>
+          <w:sz w:val="24"/>
+          <w:szCs w:val="24"/>
+          <w:lang w:val="fr-FR"/>
+        </w:rPr>
+        <w:t xml:space="preserve">Cette nouvelle version d’Apollina (par rapport à la version intégrée à Venus 1) vous permet d’indiquer un niveau de rendu. Cela permet par exemple de ne pas afficher le layout si vous voulez par exemple juste charger le contenu central en Ajax. </w:t>
+      </w:r>
+    </w:p>
+    <w:p>
+      <w:pPr>
+        <w:rPr>
+          <w:rFonts w:cs="Miriam"/>
+          <w:sz w:val="24"/>
+          <w:szCs w:val="24"/>
+          <w:lang w:val="fr-FR"/>
+        </w:rPr>
+      </w:pPr>
+      <w:r>
+        <w:rPr>
+          <w:rFonts w:cs="Miriam"/>
+          <w:sz w:val="24"/>
+          <w:szCs w:val="24"/>
+          <w:lang w:val="fr-FR"/>
+        </w:rPr>
+        <w:t>Voici comment le redéfinir dans votre contrôleur</w:t>
+      </w:r>
+      <w:r>
+        <w:rPr>
+          <w:rFonts w:cs="Miriam"/>
+          <w:sz w:val="24"/>
+          <w:szCs w:val="24"/>
+          <w:lang w:val="fr-FR"/>
+        </w:rPr>
+        <w:t> :</w:t>
+      </w:r>
+    </w:p>
+    <w:tbl>
+      <w:tblPr>
+        <w:tblStyle w:val="Grilledutableau"/>
+        <w:tblW w:w="0" w:type="auto"/>
+        <w:shd w:val="clear" w:color="auto" w:fill="000000" w:themeFill="text1"/>
+        <w:tblLook w:val="04A0" w:firstRow="1" w:lastRow="0" w:firstColumn="1" w:lastColumn="0" w:noHBand="0" w:noVBand="1"/>
+      </w:tblPr>
+      <w:tblGrid>
+        <w:gridCol w:w="9211"/>
+      </w:tblGrid>
+      <w:tr>
+        <w:tc>
+          <w:tcPr>
+            <w:tcW w:w="9211" w:type="dxa"/>
+            <w:shd w:val="clear" w:color="auto" w:fill="000000" w:themeFill="text1"/>
+          </w:tcPr>
+          <w:p>
+            <w:pPr>
+              <w:tabs>
+                <w:tab w:val="left" w:pos="916"/>
+                <w:tab w:val="left" w:pos="1832"/>
+                <w:tab w:val="left" w:pos="2748"/>
+                <w:tab w:val="left" w:pos="3664"/>
+                <w:tab w:val="left" w:pos="4580"/>
+                <w:tab w:val="left" w:pos="5496"/>
+                <w:tab w:val="left" w:pos="6412"/>
+                <w:tab w:val="left" w:pos="7328"/>
+                <w:tab w:val="left" w:pos="8244"/>
+                <w:tab w:val="left" w:pos="9160"/>
+                <w:tab w:val="left" w:pos="10076"/>
+                <w:tab w:val="left" w:pos="10992"/>
+                <w:tab w:val="left" w:pos="11908"/>
+                <w:tab w:val="left" w:pos="12824"/>
+                <w:tab w:val="left" w:pos="13740"/>
+                <w:tab w:val="left" w:pos="14656"/>
+              </w:tabs>
+              <w:spacing w:before="0" w:after="0" w:line="285" w:lineRule="atLeast"/>
+              <w:rPr>
+                <w:rFonts w:ascii="Consolas" w:eastAsia="Times New Roman" w:hAnsi="Consolas" w:cs="Consolas"/>
+                <w:color w:val="F6F3E8"/>
+                <w:kern w:val="0"/>
+                <w:sz w:val="16"/>
+                <w:szCs w:val="16"/>
+                <w:lang w:eastAsia="fr-FR"/>
+              </w:rPr>
+            </w:pPr>
+            <w:r>
+              <w:rPr>
+                <w:rFonts w:ascii="Consolas" w:eastAsia="Times New Roman" w:hAnsi="Consolas" w:cs="Consolas"/>
+                <w:color w:val="CAE682"/>
+                <w:kern w:val="0"/>
+                <w:sz w:val="16"/>
+                <w:szCs w:val="16"/>
+                <w:lang w:eastAsia="fr-FR"/>
+              </w:rPr>
+              <w:t>$this</w:t>
+            </w:r>
+            <w:r>
+              <w:rPr>
+                <w:rFonts w:ascii="Consolas" w:eastAsia="Times New Roman" w:hAnsi="Consolas" w:cs="Consolas"/>
+                <w:color w:val="F6F3E8"/>
+                <w:kern w:val="0"/>
+                <w:sz w:val="16"/>
+                <w:szCs w:val="16"/>
+                <w:lang w:eastAsia="fr-FR"/>
+              </w:rPr>
+              <w:t>-&gt;</w:t>
+            </w:r>
+            <w:r>
+              <w:rPr>
+                <w:rFonts w:ascii="Consolas" w:eastAsia="Times New Roman" w:hAnsi="Consolas" w:cs="Consolas"/>
+                <w:color w:val="CAE682"/>
+                <w:kern w:val="0"/>
+                <w:sz w:val="16"/>
+                <w:szCs w:val="16"/>
+                <w:lang w:eastAsia="fr-FR"/>
+              </w:rPr>
+              <w:t>view</w:t>
+            </w:r>
+            <w:r>
+              <w:rPr>
+                <w:rFonts w:ascii="Consolas" w:eastAsia="Times New Roman" w:hAnsi="Consolas" w:cs="Consolas"/>
+                <w:color w:val="F6F3E8"/>
+                <w:kern w:val="0"/>
+                <w:sz w:val="16"/>
+                <w:szCs w:val="16"/>
+                <w:lang w:eastAsia="fr-FR"/>
+              </w:rPr>
+              <w:t>-&gt;</w:t>
+            </w:r>
+            <w:r>
+              <w:rPr>
+                <w:rFonts w:ascii="Consolas" w:eastAsia="Times New Roman" w:hAnsi="Consolas" w:cs="Consolas"/>
+                <w:color w:val="CAE682"/>
+                <w:kern w:val="0"/>
+                <w:sz w:val="16"/>
+                <w:szCs w:val="16"/>
+                <w:lang w:eastAsia="fr-FR"/>
+              </w:rPr>
+              <w:t>setRenderLevel</w:t>
+            </w:r>
+            <w:r>
+              <w:rPr>
+                <w:rFonts w:ascii="Consolas" w:eastAsia="Times New Roman" w:hAnsi="Consolas" w:cs="Consolas"/>
+                <w:color w:val="F6F3E8"/>
+                <w:kern w:val="0"/>
+                <w:sz w:val="16"/>
+                <w:szCs w:val="16"/>
+                <w:lang w:eastAsia="fr-FR"/>
+              </w:rPr>
+              <w:t>(</w:t>
+            </w:r>
+            <w:r>
+              <w:rPr>
+                <w:rFonts w:ascii="Consolas" w:eastAsia="Times New Roman" w:hAnsi="Consolas" w:cs="Consolas"/>
+                <w:color w:val="F6F3E8"/>
+                <w:kern w:val="0"/>
+                <w:sz w:val="16"/>
+                <w:szCs w:val="16"/>
+                <w:lang w:eastAsia="fr-FR"/>
+              </w:rPr>
+              <w:t>\Apollina\Template</w:t>
+            </w:r>
+            <w:r>
+              <w:rPr>
+                <w:rFonts w:ascii="Consolas" w:eastAsia="Times New Roman" w:hAnsi="Consolas" w:cs="Consolas"/>
+                <w:color w:val="F6F3E8"/>
+                <w:kern w:val="0"/>
+                <w:sz w:val="16"/>
+                <w:szCs w:val="16"/>
+                <w:lang w:eastAsia="fr-FR"/>
+              </w:rPr>
+              <w:t>::</w:t>
+            </w:r>
+            <w:r>
+              <w:rPr>
+                <w:rFonts w:ascii="Consolas" w:eastAsia="Times New Roman" w:hAnsi="Consolas" w:cs="Consolas"/>
+                <w:color w:val="CAE682"/>
+                <w:kern w:val="0"/>
+                <w:sz w:val="16"/>
+                <w:szCs w:val="16"/>
+                <w:lang w:eastAsia="fr-FR"/>
+              </w:rPr>
+              <w:t>LEVEL_NO_RENDER</w:t>
+            </w:r>
+            <w:r>
+              <w:rPr>
+                <w:rFonts w:ascii="Consolas" w:eastAsia="Times New Roman" w:hAnsi="Consolas" w:cs="Consolas"/>
+                <w:color w:val="F6F3E8"/>
+                <w:kern w:val="0"/>
+                <w:sz w:val="16"/>
+                <w:szCs w:val="16"/>
+                <w:lang w:eastAsia="fr-FR"/>
+              </w:rPr>
+              <w:t>);</w:t>
+            </w:r>
+          </w:p>
+        </w:tc>
+      </w:tr>
+    </w:tbl>
+    <w:p>
+      <w:pPr>
+        <w:rPr>
+          <w:rFonts w:cs="Miriam"/>
+          <w:sz w:val="24"/>
+          <w:szCs w:val="24"/>
+          <w:lang w:val="fr-FR"/>
+        </w:rPr>
+      </w:pPr>
+      <w:r>
+        <w:rPr>
+          <w:rFonts w:cs="Miriam"/>
+          <w:sz w:val="24"/>
+          <w:szCs w:val="24"/>
+          <w:lang w:val="fr-FR"/>
+        </w:rPr>
+        <w:t>Nous avons aujourd’hui les trois niveaux présentés ci-dessous</w:t>
+      </w:r>
+      <w:r>
+        <w:rPr>
+          <w:rFonts w:cs="Miriam"/>
+          <w:sz w:val="24"/>
+          <w:szCs w:val="24"/>
+          <w:lang w:val="fr-FR"/>
+        </w:rPr>
+        <w:t> :</w:t>
+      </w:r>
+    </w:p>
+    <w:tbl>
+      <w:tblPr>
+        <w:tblStyle w:val="Grilledutableau"/>
+        <w:tblW w:w="0" w:type="auto"/>
+        <w:shd w:val="clear" w:color="auto" w:fill="000000" w:themeFill="text1"/>
+        <w:tblLook w:val="04A0" w:firstRow="1" w:lastRow="0" w:firstColumn="1" w:lastColumn="0" w:noHBand="0" w:noVBand="1"/>
+      </w:tblPr>
+      <w:tblGrid>
+        <w:gridCol w:w="9211"/>
+      </w:tblGrid>
+      <w:tr>
+        <w:tc>
+          <w:tcPr>
+            <w:tcW w:w="9211" w:type="dxa"/>
+            <w:shd w:val="clear" w:color="auto" w:fill="000000" w:themeFill="text1"/>
+          </w:tcPr>
+          <w:p>
+            <w:pPr>
+              <w:autoSpaceDE w:val="0"/>
+              <w:autoSpaceDN w:val="0"/>
+              <w:adjustRightInd w:val="0"/>
+              <w:spacing w:before="0" w:after="0" w:line="240" w:lineRule="auto"/>
+              <w:rPr>
+                <w:rFonts w:ascii="Consolas" w:eastAsiaTheme="minorEastAsia" w:hAnsi="Consolas" w:cs="Consolas"/>
+                <w:color w:val="D9D9D9" w:themeColor="background1" w:themeShade="D9"/>
+                <w:kern w:val="0"/>
+                <w:sz w:val="16"/>
+                <w:szCs w:val="16"/>
+                <w:lang w:eastAsia="ja-JP"/>
+              </w:rPr>
+            </w:pPr>
+            <w:r>
+              <w:rPr>
+                <w:rFonts w:ascii="Consolas" w:eastAsiaTheme="minorEastAsia" w:hAnsi="Consolas" w:cs="Consolas"/>
+                <w:color w:val="D9D9D9" w:themeColor="background1" w:themeShade="D9"/>
+                <w:kern w:val="0"/>
+                <w:sz w:val="16"/>
+                <w:szCs w:val="16"/>
+                <w:lang w:val="fr-FR" w:eastAsia="ja-JP"/>
+              </w:rPr>
+              <w:tab/>
+            </w:r>
+            <w:r>
+              <w:rPr>
+                <w:rFonts w:ascii="Consolas" w:eastAsiaTheme="minorEastAsia" w:hAnsi="Consolas" w:cs="Consolas"/>
+                <w:color w:val="D9D9D9" w:themeColor="background1" w:themeShade="D9"/>
+                <w:kern w:val="0"/>
+                <w:sz w:val="16"/>
+                <w:szCs w:val="16"/>
+                <w:lang w:eastAsia="ja-JP"/>
+              </w:rPr>
+              <w:t>/**</w:t>
+            </w:r>
+          </w:p>
+          <w:p>
+            <w:pPr>
+              <w:autoSpaceDE w:val="0"/>
+              <w:autoSpaceDN w:val="0"/>
+              <w:adjustRightInd w:val="0"/>
+              <w:spacing w:before="0" w:after="0" w:line="240" w:lineRule="auto"/>
+              <w:rPr>
+                <w:rFonts w:ascii="Consolas" w:eastAsiaTheme="minorEastAsia" w:hAnsi="Consolas" w:cs="Consolas"/>
+                <w:color w:val="D9D9D9" w:themeColor="background1" w:themeShade="D9"/>
+                <w:kern w:val="0"/>
+                <w:sz w:val="16"/>
+                <w:szCs w:val="16"/>
+                <w:lang w:eastAsia="ja-JP"/>
+              </w:rPr>
+            </w:pPr>
+            <w:r>
+              <w:rPr>
+                <w:rFonts w:ascii="Consolas" w:eastAsiaTheme="minorEastAsia" w:hAnsi="Consolas" w:cs="Consolas"/>
+                <w:color w:val="D9D9D9" w:themeColor="background1" w:themeShade="D9"/>
+                <w:kern w:val="0"/>
+                <w:sz w:val="16"/>
+                <w:szCs w:val="16"/>
+                <w:lang w:eastAsia="ja-JP"/>
+              </w:rPr>
+              <w:tab/>
+              <w:t xml:space="preserve"> * constant to define the render level</w:t>
+            </w:r>
+          </w:p>
+          <w:p>
+            <w:pPr>
+              <w:autoSpaceDE w:val="0"/>
+              <w:autoSpaceDN w:val="0"/>
+              <w:adjustRightInd w:val="0"/>
+              <w:spacing w:before="0" w:after="0" w:line="240" w:lineRule="auto"/>
+              <w:rPr>
+                <w:rFonts w:ascii="Consolas" w:eastAsiaTheme="minorEastAsia" w:hAnsi="Consolas" w:cs="Consolas"/>
+                <w:color w:val="D9D9D9" w:themeColor="background1" w:themeShade="D9"/>
+                <w:kern w:val="0"/>
+                <w:sz w:val="16"/>
+                <w:szCs w:val="16"/>
+                <w:lang w:eastAsia="ja-JP"/>
+              </w:rPr>
+            </w:pPr>
+            <w:r>
+              <w:rPr>
+                <w:rFonts w:ascii="Consolas" w:eastAsiaTheme="minorEastAsia" w:hAnsi="Consolas" w:cs="Consolas"/>
+                <w:color w:val="D9D9D9" w:themeColor="background1" w:themeShade="D9"/>
+                <w:kern w:val="0"/>
+                <w:sz w:val="16"/>
+                <w:szCs w:val="16"/>
+                <w:lang w:eastAsia="ja-JP"/>
+              </w:rPr>
+              <w:tab/>
+              <w:t xml:space="preserve"> * </w:t>
+            </w:r>
+            <w:r>
+              <w:rPr>
+                <w:rFonts w:ascii="Consolas" w:eastAsiaTheme="minorEastAsia" w:hAnsi="Consolas" w:cs="Consolas"/>
+                <w:b/>
+                <w:bCs/>
+                <w:color w:val="D9D9D9" w:themeColor="background1" w:themeShade="D9"/>
+                <w:kern w:val="0"/>
+                <w:sz w:val="16"/>
+                <w:szCs w:val="16"/>
+                <w:lang w:eastAsia="ja-JP"/>
+              </w:rPr>
+              <w:t>@var</w:t>
+            </w:r>
+            <w:r>
+              <w:rPr>
+                <w:rFonts w:ascii="Consolas" w:eastAsiaTheme="minorEastAsia" w:hAnsi="Consolas" w:cs="Consolas"/>
+                <w:color w:val="D9D9D9" w:themeColor="background1" w:themeShade="D9"/>
+                <w:kern w:val="0"/>
+                <w:sz w:val="16"/>
+                <w:szCs w:val="16"/>
+                <w:lang w:eastAsia="ja-JP"/>
+              </w:rPr>
+              <w:t xml:space="preserve"> int</w:t>
+            </w:r>
+          </w:p>
+          <w:p>
+            <w:pPr>
+              <w:autoSpaceDE w:val="0"/>
+              <w:autoSpaceDN w:val="0"/>
+              <w:adjustRightInd w:val="0"/>
+              <w:spacing w:before="0" w:after="0" w:line="240" w:lineRule="auto"/>
+              <w:rPr>
+                <w:rFonts w:ascii="Consolas" w:eastAsiaTheme="minorEastAsia" w:hAnsi="Consolas" w:cs="Consolas"/>
+                <w:color w:val="D9D9D9" w:themeColor="background1" w:themeShade="D9"/>
+                <w:kern w:val="0"/>
+                <w:sz w:val="16"/>
+                <w:szCs w:val="16"/>
+                <w:lang w:eastAsia="ja-JP"/>
+              </w:rPr>
+            </w:pPr>
+            <w:r>
+              <w:rPr>
+                <w:rFonts w:ascii="Consolas" w:eastAsiaTheme="minorEastAsia" w:hAnsi="Consolas" w:cs="Consolas"/>
+                <w:color w:val="D9D9D9" w:themeColor="background1" w:themeShade="D9"/>
+                <w:kern w:val="0"/>
+                <w:sz w:val="16"/>
+                <w:szCs w:val="16"/>
+                <w:lang w:eastAsia="ja-JP"/>
+              </w:rPr>
+              <w:tab/>
+              <w:t xml:space="preserve"> */</w:t>
+            </w:r>
+          </w:p>
+          <w:p>
+            <w:pPr>
+              <w:autoSpaceDE w:val="0"/>
+              <w:autoSpaceDN w:val="0"/>
+              <w:adjustRightInd w:val="0"/>
+              <w:spacing w:before="0" w:after="0" w:line="240" w:lineRule="auto"/>
+              <w:rPr>
+                <w:rFonts w:ascii="Consolas" w:eastAsiaTheme="minorEastAsia" w:hAnsi="Consolas" w:cs="Consolas"/>
+                <w:color w:val="FFFFFF" w:themeColor="background1"/>
+                <w:kern w:val="0"/>
+                <w:sz w:val="16"/>
+                <w:szCs w:val="16"/>
+                <w:lang w:eastAsia="ja-JP"/>
+              </w:rPr>
+            </w:pPr>
+            <w:r>
+              <w:rPr>
+                <w:rFonts w:ascii="Consolas" w:eastAsiaTheme="minorEastAsia" w:hAnsi="Consolas" w:cs="Consolas"/>
+                <w:color w:val="FFFFFF" w:themeColor="background1"/>
+                <w:kern w:val="0"/>
+                <w:sz w:val="16"/>
+                <w:szCs w:val="16"/>
+                <w:lang w:eastAsia="ja-JP"/>
+              </w:rPr>
+              <w:tab/>
+            </w:r>
+            <w:r>
+              <w:rPr>
+                <w:rFonts w:ascii="Consolas" w:eastAsiaTheme="minorEastAsia" w:hAnsi="Consolas" w:cs="Consolas"/>
+                <w:b/>
+                <w:bCs/>
+                <w:color w:val="F79595" w:themeColor="accent1" w:themeTint="99"/>
+                <w:kern w:val="0"/>
+                <w:sz w:val="16"/>
+                <w:szCs w:val="16"/>
+                <w:lang w:eastAsia="ja-JP"/>
+              </w:rPr>
+              <w:t xml:space="preserve">const </w:t>
+            </w:r>
+            <w:r>
+              <w:rPr>
+                <w:rFonts w:ascii="Consolas" w:eastAsiaTheme="minorEastAsia" w:hAnsi="Consolas" w:cs="Consolas"/>
+                <w:color w:val="92D050"/>
+                <w:kern w:val="0"/>
+                <w:sz w:val="16"/>
+                <w:szCs w:val="16"/>
+                <w:lang w:eastAsia="ja-JP"/>
+              </w:rPr>
+              <w:t>LEVEL_NO_RENDER</w:t>
+            </w:r>
+            <w:r>
+              <w:rPr>
+                <w:rFonts w:ascii="Consolas" w:eastAsiaTheme="minorEastAsia" w:hAnsi="Consolas" w:cs="Consolas"/>
+                <w:color w:val="FFFFFF" w:themeColor="background1"/>
+                <w:kern w:val="0"/>
+                <w:sz w:val="16"/>
+                <w:szCs w:val="16"/>
+                <w:lang w:eastAsia="ja-JP"/>
+              </w:rPr>
+              <w:t xml:space="preserve"> = </w:t>
+            </w:r>
+            <w:r>
+              <w:rPr>
+                <w:rFonts w:ascii="Consolas" w:eastAsiaTheme="minorEastAsia" w:hAnsi="Consolas" w:cs="Consolas"/>
+                <w:color w:val="FF0000"/>
+                <w:kern w:val="0"/>
+                <w:sz w:val="16"/>
+                <w:szCs w:val="16"/>
+                <w:lang w:eastAsia="ja-JP"/>
+              </w:rPr>
+              <w:t>0</w:t>
+            </w:r>
+            <w:r>
+              <w:rPr>
+                <w:rFonts w:ascii="Consolas" w:eastAsiaTheme="minorEastAsia" w:hAnsi="Consolas" w:cs="Consolas"/>
+                <w:color w:val="FFFFFF" w:themeColor="background1"/>
+                <w:kern w:val="0"/>
+                <w:sz w:val="16"/>
+                <w:szCs w:val="16"/>
+                <w:lang w:eastAsia="ja-JP"/>
+              </w:rPr>
+              <w:t>;</w:t>
+            </w:r>
+          </w:p>
+          <w:p>
+            <w:pPr>
+              <w:autoSpaceDE w:val="0"/>
+              <w:autoSpaceDN w:val="0"/>
+              <w:adjustRightInd w:val="0"/>
+              <w:spacing w:before="0" w:after="0" w:line="240" w:lineRule="auto"/>
+              <w:rPr>
+                <w:rFonts w:ascii="Consolas" w:eastAsiaTheme="minorEastAsia" w:hAnsi="Consolas" w:cs="Consolas"/>
+                <w:color w:val="FFFFFF" w:themeColor="background1"/>
+                <w:kern w:val="0"/>
+                <w:sz w:val="16"/>
+                <w:szCs w:val="16"/>
+                <w:lang w:eastAsia="ja-JP"/>
+              </w:rPr>
+            </w:pPr>
+            <w:r>
+              <w:rPr>
+                <w:rFonts w:ascii="Consolas" w:eastAsiaTheme="minorEastAsia" w:hAnsi="Consolas" w:cs="Consolas"/>
+                <w:color w:val="FFFFFF" w:themeColor="background1"/>
+                <w:kern w:val="0"/>
+                <w:sz w:val="16"/>
+                <w:szCs w:val="16"/>
+                <w:lang w:eastAsia="ja-JP"/>
+              </w:rPr>
+              <w:tab/>
+            </w:r>
+            <w:r>
+              <w:rPr>
+                <w:rFonts w:ascii="Consolas" w:eastAsiaTheme="minorEastAsia" w:hAnsi="Consolas" w:cs="Consolas"/>
+                <w:b/>
+                <w:bCs/>
+                <w:color w:val="F79595" w:themeColor="accent1" w:themeTint="99"/>
+                <w:kern w:val="0"/>
+                <w:sz w:val="16"/>
+                <w:szCs w:val="16"/>
+                <w:lang w:eastAsia="ja-JP"/>
+              </w:rPr>
+              <w:t xml:space="preserve">const </w:t>
+            </w:r>
+            <w:r>
+              <w:rPr>
+                <w:rFonts w:ascii="Consolas" w:eastAsiaTheme="minorEastAsia" w:hAnsi="Consolas" w:cs="Consolas"/>
+                <w:color w:val="92D050"/>
+                <w:kern w:val="0"/>
+                <w:sz w:val="16"/>
+                <w:szCs w:val="16"/>
+                <w:lang w:eastAsia="ja-JP"/>
+              </w:rPr>
+              <w:t xml:space="preserve">LEVEL_VIEW </w:t>
+            </w:r>
+            <w:r>
+              <w:rPr>
+                <w:rFonts w:ascii="Consolas" w:eastAsiaTheme="minorEastAsia" w:hAnsi="Consolas" w:cs="Consolas"/>
+                <w:color w:val="FFFFFF" w:themeColor="background1"/>
+                <w:kern w:val="0"/>
+                <w:sz w:val="16"/>
+                <w:szCs w:val="16"/>
+                <w:lang w:eastAsia="ja-JP"/>
+              </w:rPr>
+              <w:t xml:space="preserve">= </w:t>
+            </w:r>
+            <w:r>
+              <w:rPr>
+                <w:rFonts w:ascii="Consolas" w:eastAsiaTheme="minorEastAsia" w:hAnsi="Consolas" w:cs="Consolas"/>
+                <w:color w:val="FF0000"/>
+                <w:kern w:val="0"/>
+                <w:sz w:val="16"/>
+                <w:szCs w:val="16"/>
+                <w:lang w:eastAsia="ja-JP"/>
+              </w:rPr>
+              <w:t>1</w:t>
+            </w:r>
+            <w:r>
+              <w:rPr>
+                <w:rFonts w:ascii="Consolas" w:eastAsiaTheme="minorEastAsia" w:hAnsi="Consolas" w:cs="Consolas"/>
+                <w:color w:val="FFFFFF" w:themeColor="background1"/>
+                <w:kern w:val="0"/>
+                <w:sz w:val="16"/>
+                <w:szCs w:val="16"/>
+                <w:lang w:eastAsia="ja-JP"/>
+              </w:rPr>
+              <w:t>;</w:t>
+            </w:r>
+          </w:p>
+          <w:p>
+            <w:pPr>
+              <w:tabs>
+                <w:tab w:val="left" w:pos="916"/>
+                <w:tab w:val="left" w:pos="1832"/>
+                <w:tab w:val="left" w:pos="2748"/>
+                <w:tab w:val="left" w:pos="3664"/>
+                <w:tab w:val="left" w:pos="4580"/>
+                <w:tab w:val="left" w:pos="5496"/>
+                <w:tab w:val="left" w:pos="6412"/>
+                <w:tab w:val="left" w:pos="7328"/>
+                <w:tab w:val="left" w:pos="8244"/>
+                <w:tab w:val="left" w:pos="9160"/>
+                <w:tab w:val="left" w:pos="10076"/>
+                <w:tab w:val="left" w:pos="10992"/>
+                <w:tab w:val="left" w:pos="11908"/>
+                <w:tab w:val="left" w:pos="12824"/>
+                <w:tab w:val="left" w:pos="13740"/>
+                <w:tab w:val="left" w:pos="14656"/>
+              </w:tabs>
+              <w:spacing w:before="0" w:after="0" w:line="285" w:lineRule="atLeast"/>
+              <w:rPr>
+                <w:rFonts w:ascii="Consolas" w:eastAsia="Times New Roman" w:hAnsi="Consolas" w:cs="Consolas"/>
+                <w:color w:val="F6F3E8"/>
+                <w:kern w:val="0"/>
+                <w:sz w:val="16"/>
+                <w:szCs w:val="16"/>
+                <w:lang w:eastAsia="fr-FR"/>
+              </w:rPr>
+            </w:pPr>
+            <w:r>
+              <w:rPr>
+                <w:rFonts w:ascii="Consolas" w:eastAsiaTheme="minorEastAsia" w:hAnsi="Consolas" w:cs="Consolas"/>
+                <w:color w:val="FFFFFF" w:themeColor="background1"/>
+                <w:kern w:val="0"/>
+                <w:sz w:val="16"/>
+                <w:szCs w:val="16"/>
+                <w:lang w:eastAsia="ja-JP"/>
+              </w:rPr>
+              <w:t xml:space="preserve">        </w:t>
+            </w:r>
+            <w:r>
+              <w:rPr>
+                <w:rFonts w:ascii="Consolas" w:eastAsiaTheme="minorEastAsia" w:hAnsi="Consolas" w:cs="Consolas"/>
+                <w:b/>
+                <w:bCs/>
+                <w:color w:val="F79595" w:themeColor="accent1" w:themeTint="99"/>
+                <w:kern w:val="0"/>
+                <w:sz w:val="16"/>
+                <w:szCs w:val="16"/>
+                <w:lang w:eastAsia="ja-JP"/>
+              </w:rPr>
+              <w:t xml:space="preserve">const </w:t>
+            </w:r>
+            <w:r>
+              <w:rPr>
+                <w:rFonts w:ascii="Consolas" w:eastAsiaTheme="minorEastAsia" w:hAnsi="Consolas" w:cs="Consolas"/>
+                <w:color w:val="92D050"/>
+                <w:kern w:val="0"/>
+                <w:sz w:val="16"/>
+                <w:szCs w:val="16"/>
+                <w:lang w:eastAsia="ja-JP"/>
+              </w:rPr>
+              <w:t>LEVEL_LAYOUT</w:t>
+            </w:r>
+            <w:r>
+              <w:rPr>
+                <w:rFonts w:ascii="Consolas" w:eastAsiaTheme="minorEastAsia" w:hAnsi="Consolas" w:cs="Consolas"/>
+                <w:color w:val="FFFFFF" w:themeColor="background1"/>
+                <w:kern w:val="0"/>
+                <w:sz w:val="16"/>
+                <w:szCs w:val="16"/>
+                <w:lang w:eastAsia="ja-JP"/>
+              </w:rPr>
+              <w:t xml:space="preserve"> = </w:t>
+            </w:r>
+            <w:r>
+              <w:rPr>
+                <w:rFonts w:ascii="Consolas" w:eastAsiaTheme="minorEastAsia" w:hAnsi="Consolas" w:cs="Consolas"/>
+                <w:color w:val="FF0000"/>
+                <w:kern w:val="0"/>
+                <w:sz w:val="16"/>
+                <w:szCs w:val="16"/>
+                <w:lang w:eastAsia="ja-JP"/>
+              </w:rPr>
+              <w:t>2</w:t>
+            </w:r>
+            <w:r>
+              <w:rPr>
+                <w:rFonts w:ascii="Consolas" w:eastAsiaTheme="minorEastAsia" w:hAnsi="Consolas" w:cs="Consolas"/>
+                <w:color w:val="FFFFFF" w:themeColor="background1"/>
+                <w:kern w:val="0"/>
+                <w:sz w:val="16"/>
+                <w:szCs w:val="16"/>
+                <w:lang w:eastAsia="ja-JP"/>
+              </w:rPr>
+              <w:t>;</w:t>
+            </w:r>
+          </w:p>
+        </w:tc>
+      </w:tr>
+    </w:tbl>
+    <w:p>
+      <w:pPr>
+        <w:rPr>
+          <w:rFonts w:cs="Miriam"/>
+          <w:sz w:val="24"/>
+          <w:szCs w:val="24"/>
+          <w:lang w:val="fr-FR"/>
+        </w:rPr>
+      </w:pPr>
+      <w:r>
+        <w:rPr>
+          <w:rFonts w:cs="Miriam"/>
+          <w:sz w:val="24"/>
+          <w:szCs w:val="24"/>
+          <w:lang w:val="fr-FR"/>
+        </w:rPr>
+        <w:t>Voici comment l’utiliser par exemple dans Venus 2 ($this-&gt;layout représente une instance d’Apollina où l’on a indiqué qu’on était en mode layout)</w:t>
+      </w:r>
+      <w:r>
+        <w:rPr>
+          <w:rFonts w:cs="Miriam"/>
+          <w:sz w:val="24"/>
+          <w:szCs w:val="24"/>
+          <w:lang w:val="fr-FR"/>
+        </w:rPr>
+        <w:t> </w:t>
+      </w:r>
+      <w:r>
+        <w:rPr>
+          <w:rFonts w:cs="Miriam"/>
+          <w:sz w:val="24"/>
+          <w:szCs w:val="24"/>
+          <w:lang w:val="fr-FR"/>
+        </w:rPr>
+        <w:t xml:space="preserve">où on ne désire pas afficher le layout mais seulement les vues </w:t>
+      </w:r>
+      <w:r>
+        <w:rPr>
+          <w:rFonts w:cs="Miriam"/>
+          <w:sz w:val="24"/>
+          <w:szCs w:val="24"/>
+          <w:lang w:val="fr-FR"/>
+        </w:rPr>
+        <w:t>:</w:t>
+      </w:r>
+    </w:p>
+    <w:tbl>
+      <w:tblPr>
+        <w:tblStyle w:val="Grilledutableau"/>
+        <w:tblW w:w="0" w:type="auto"/>
+        <w:shd w:val="clear" w:color="auto" w:fill="000000" w:themeFill="text1"/>
+        <w:tblLook w:val="04A0" w:firstRow="1" w:lastRow="0" w:firstColumn="1" w:lastColumn="0" w:noHBand="0" w:noVBand="1"/>
+      </w:tblPr>
+      <w:tblGrid>
+        <w:gridCol w:w="9211"/>
+      </w:tblGrid>
+      <w:tr>
+        <w:tc>
+          <w:tcPr>
+            <w:tcW w:w="9211" w:type="dxa"/>
+            <w:shd w:val="clear" w:color="auto" w:fill="000000" w:themeFill="text1"/>
+          </w:tcPr>
+          <w:p>
+            <w:pPr>
+              <w:autoSpaceDE w:val="0"/>
+              <w:autoSpaceDN w:val="0"/>
+              <w:adjustRightInd w:val="0"/>
+              <w:spacing w:before="0" w:after="0" w:line="240" w:lineRule="auto"/>
+              <w:rPr>
+                <w:rFonts w:ascii="Consolas" w:eastAsiaTheme="minorEastAsia" w:hAnsi="Consolas" w:cs="Consolas"/>
+                <w:color w:val="FFFFFF" w:themeColor="background1"/>
+                <w:kern w:val="0"/>
+                <w:sz w:val="16"/>
+                <w:szCs w:val="16"/>
+                <w:lang w:eastAsia="ja-JP"/>
+              </w:rPr>
+            </w:pPr>
+            <w:r>
+              <w:rPr>
+                <w:rFonts w:ascii="Consolas" w:eastAsiaTheme="minorEastAsia" w:hAnsi="Consolas" w:cs="Consolas"/>
+                <w:color w:val="FFFFFF" w:themeColor="background1"/>
+                <w:kern w:val="0"/>
+                <w:sz w:val="16"/>
+                <w:szCs w:val="16"/>
+                <w:lang w:val="fr-FR" w:eastAsia="ja-JP"/>
+              </w:rPr>
+              <w:tab/>
+            </w:r>
+            <w:r>
+              <w:rPr>
+                <w:rFonts w:ascii="Consolas" w:eastAsiaTheme="minorEastAsia" w:hAnsi="Consolas" w:cs="Consolas"/>
+                <w:color w:val="92D050"/>
+                <w:kern w:val="0"/>
+                <w:sz w:val="16"/>
+                <w:szCs w:val="16"/>
+                <w:lang w:eastAsia="ja-JP"/>
+              </w:rPr>
+              <w:t>$this</w:t>
+            </w:r>
+            <w:r>
+              <w:rPr>
+                <w:rFonts w:ascii="Consolas" w:eastAsiaTheme="minorEastAsia" w:hAnsi="Consolas" w:cs="Consolas"/>
+                <w:color w:val="FFFFFF" w:themeColor="background1"/>
+                <w:kern w:val="0"/>
+                <w:sz w:val="16"/>
+                <w:szCs w:val="16"/>
+                <w:lang w:eastAsia="ja-JP"/>
+              </w:rPr>
+              <w:t>-&gt;</w:t>
+            </w:r>
+            <w:r>
+              <w:rPr>
+                <w:rFonts w:ascii="Consolas" w:eastAsiaTheme="minorEastAsia" w:hAnsi="Consolas" w:cs="Consolas"/>
+                <w:color w:val="92D050"/>
+                <w:kern w:val="0"/>
+                <w:sz w:val="16"/>
+                <w:szCs w:val="16"/>
+                <w:lang w:eastAsia="ja-JP"/>
+              </w:rPr>
+              <w:t>layout</w:t>
+            </w:r>
+          </w:p>
+          <w:p>
+            <w:pPr>
+              <w:autoSpaceDE w:val="0"/>
+              <w:autoSpaceDN w:val="0"/>
+              <w:adjustRightInd w:val="0"/>
+              <w:spacing w:before="0" w:after="0" w:line="240" w:lineRule="auto"/>
+              <w:rPr>
+                <w:rFonts w:ascii="Consolas" w:eastAsiaTheme="minorEastAsia" w:hAnsi="Consolas" w:cs="Consolas"/>
+                <w:color w:val="FFFFFF" w:themeColor="background1"/>
+                <w:kern w:val="0"/>
+                <w:sz w:val="16"/>
+                <w:szCs w:val="16"/>
+                <w:lang w:eastAsia="ja-JP"/>
+              </w:rPr>
+            </w:pPr>
+            <w:r>
+              <w:rPr>
+                <w:rFonts w:ascii="Consolas" w:eastAsiaTheme="minorEastAsia" w:hAnsi="Consolas" w:cs="Consolas"/>
+                <w:color w:val="FFFFFF" w:themeColor="background1"/>
+                <w:kern w:val="0"/>
+                <w:sz w:val="16"/>
+                <w:szCs w:val="16"/>
+                <w:lang w:eastAsia="ja-JP"/>
+              </w:rPr>
+              <w:t xml:space="preserve">             </w:t>
+            </w:r>
+            <w:r>
+              <w:rPr>
+                <w:rFonts w:ascii="Consolas" w:eastAsiaTheme="minorEastAsia" w:hAnsi="Consolas" w:cs="Consolas"/>
+                <w:color w:val="FFFFFF" w:themeColor="background1"/>
+                <w:kern w:val="0"/>
+                <w:sz w:val="16"/>
+                <w:szCs w:val="16"/>
+                <w:lang w:eastAsia="ja-JP"/>
+              </w:rPr>
+              <w:t>-&gt;</w:t>
+            </w:r>
+            <w:r>
+              <w:rPr>
+                <w:rFonts w:ascii="Consolas" w:eastAsiaTheme="minorEastAsia" w:hAnsi="Consolas" w:cs="Consolas"/>
+                <w:color w:val="92D050"/>
+                <w:kern w:val="0"/>
+                <w:sz w:val="16"/>
+                <w:szCs w:val="16"/>
+                <w:lang w:eastAsia="ja-JP"/>
+              </w:rPr>
+              <w:t>setRenderLevel</w:t>
+            </w:r>
+            <w:r>
+              <w:rPr>
+                <w:rFonts w:ascii="Consolas" w:eastAsiaTheme="minorEastAsia" w:hAnsi="Consolas" w:cs="Consolas"/>
+                <w:color w:val="FFFFFF" w:themeColor="background1"/>
+                <w:kern w:val="0"/>
+                <w:sz w:val="16"/>
+                <w:szCs w:val="16"/>
+                <w:lang w:eastAsia="ja-JP"/>
+              </w:rPr>
+              <w:t>(\Apollina\Template::</w:t>
+            </w:r>
+            <w:r>
+              <w:rPr>
+                <w:rFonts w:ascii="Consolas" w:eastAsiaTheme="minorEastAsia" w:hAnsi="Consolas" w:cs="Consolas"/>
+                <w:color w:val="92D050"/>
+                <w:kern w:val="0"/>
+                <w:sz w:val="16"/>
+                <w:szCs w:val="16"/>
+                <w:lang w:eastAsia="ja-JP"/>
+              </w:rPr>
+              <w:t>LEVEL_VIEW</w:t>
+            </w:r>
+            <w:r>
+              <w:rPr>
+                <w:rFonts w:ascii="Consolas" w:eastAsiaTheme="minorEastAsia" w:hAnsi="Consolas" w:cs="Consolas"/>
+                <w:color w:val="FFFFFF" w:themeColor="background1"/>
+                <w:kern w:val="0"/>
+                <w:sz w:val="16"/>
+                <w:szCs w:val="16"/>
+                <w:lang w:eastAsia="ja-JP"/>
+              </w:rPr>
+              <w:t>)</w:t>
+            </w:r>
+            <w:r>
+              <w:rPr>
+                <w:rFonts w:ascii="Consolas" w:eastAsiaTheme="minorEastAsia" w:hAnsi="Consolas" w:cs="Consolas"/>
+                <w:color w:val="FFFFFF" w:themeColor="background1"/>
+                <w:kern w:val="0"/>
+                <w:sz w:val="16"/>
+                <w:szCs w:val="16"/>
+                <w:lang w:eastAsia="ja-JP"/>
+              </w:rPr>
+              <w:br/>
+            </w:r>
+            <w:r>
+              <w:rPr>
+                <w:rFonts w:ascii="Consolas" w:eastAsiaTheme="minorEastAsia" w:hAnsi="Consolas" w:cs="Consolas"/>
+                <w:color w:val="FFFFFF" w:themeColor="background1"/>
+                <w:kern w:val="0"/>
+                <w:sz w:val="16"/>
+                <w:szCs w:val="16"/>
+                <w:lang w:eastAsia="ja-JP"/>
+              </w:rPr>
+              <w:lastRenderedPageBreak/>
+              <w:t xml:space="preserve">             </w:t>
+            </w:r>
+            <w:r>
+              <w:rPr>
+                <w:rFonts w:ascii="Consolas" w:eastAsiaTheme="minorEastAsia" w:hAnsi="Consolas" w:cs="Consolas"/>
+                <w:color w:val="FFFFFF" w:themeColor="background1"/>
+                <w:kern w:val="0"/>
+                <w:sz w:val="16"/>
+                <w:szCs w:val="16"/>
+                <w:lang w:eastAsia="ja-JP"/>
+              </w:rPr>
+              <w:t>-&gt;</w:t>
+            </w:r>
+            <w:r>
+              <w:rPr>
+                <w:rFonts w:ascii="Consolas" w:eastAsiaTheme="minorEastAsia" w:hAnsi="Consolas" w:cs="Consolas"/>
+                <w:color w:val="92D050"/>
+                <w:kern w:val="0"/>
+                <w:sz w:val="16"/>
+                <w:szCs w:val="16"/>
+                <w:lang w:eastAsia="ja-JP"/>
+              </w:rPr>
+              <w:t>display</w:t>
+            </w:r>
+            <w:r>
+              <w:rPr>
+                <w:rFonts w:ascii="Consolas" w:eastAsiaTheme="minorEastAsia" w:hAnsi="Consolas" w:cs="Consolas"/>
+                <w:color w:val="FFFFFF" w:themeColor="background1"/>
+                <w:kern w:val="0"/>
+                <w:sz w:val="16"/>
+                <w:szCs w:val="16"/>
+                <w:lang w:eastAsia="ja-JP"/>
+              </w:rPr>
+              <w:t>();</w:t>
+            </w:r>
+          </w:p>
+        </w:tc>
+      </w:tr>
+    </w:tbl>
+    <w:p>
+      <w:pPr>
+        <w:rPr>
+          <w:rFonts w:cs="Miriam"/>
+          <w:sz w:val="24"/>
+          <w:szCs w:val="24"/>
+          <w:lang w:val="fr-FR"/>
+        </w:rPr>
+      </w:pPr>
+      <w:r>
+        <w:rPr>
+          <w:rFonts w:cs="Miriam"/>
+          <w:sz w:val="24"/>
+          <w:szCs w:val="24"/>
+          <w:lang w:val="fr-FR"/>
+        </w:rPr>
+        <w:lastRenderedPageBreak/>
+        <w:t>Vous pouvez également désactiver les couches que vous désirez comme ceci</w:t>
+      </w:r>
+      <w:r>
+        <w:rPr>
+          <w:rFonts w:cs="Miriam"/>
+          <w:sz w:val="24"/>
+          <w:szCs w:val="24"/>
+          <w:lang w:val="fr-FR"/>
+        </w:rPr>
+        <w:t xml:space="preserve"> </w:t>
+      </w:r>
+      <w:r>
+        <w:rPr>
+          <w:rFonts w:cs="Miriam"/>
+          <w:sz w:val="24"/>
+          <w:szCs w:val="24"/>
+          <w:lang w:val="fr-FR"/>
+        </w:rPr>
+        <w:t xml:space="preserve">(vous pouvez potentiellement en désactiver plusieurs dans le tableau) </w:t>
+      </w:r>
+      <w:bookmarkStart w:id="3" w:name="_GoBack"/>
+      <w:bookmarkEnd w:id="3"/>
+      <w:r>
+        <w:rPr>
+          <w:rFonts w:cs="Miriam"/>
+          <w:sz w:val="24"/>
+          <w:szCs w:val="24"/>
+          <w:lang w:val="fr-FR"/>
+        </w:rPr>
+        <w:t>:</w:t>
+      </w:r>
+    </w:p>
+    <w:tbl>
+      <w:tblPr>
+        <w:tblStyle w:val="Grilledutableau"/>
+        <w:tblW w:w="0" w:type="auto"/>
+        <w:shd w:val="clear" w:color="auto" w:fill="000000" w:themeFill="text1"/>
+        <w:tblLook w:val="04A0" w:firstRow="1" w:lastRow="0" w:firstColumn="1" w:lastColumn="0" w:noHBand="0" w:noVBand="1"/>
+      </w:tblPr>
+      <w:tblGrid>
+        <w:gridCol w:w="9211"/>
+      </w:tblGrid>
+      <w:tr>
+        <w:tc>
+          <w:tcPr>
+            <w:tcW w:w="9211" w:type="dxa"/>
+            <w:shd w:val="clear" w:color="auto" w:fill="000000" w:themeFill="text1"/>
+          </w:tcPr>
+          <w:p>
+            <w:pPr>
+              <w:autoSpaceDE w:val="0"/>
+              <w:autoSpaceDN w:val="0"/>
+              <w:adjustRightInd w:val="0"/>
+              <w:spacing w:before="0" w:after="0" w:line="240" w:lineRule="auto"/>
+              <w:rPr>
+                <w:rFonts w:ascii="Consolas" w:eastAsiaTheme="minorEastAsia" w:hAnsi="Consolas" w:cs="Consolas"/>
+                <w:color w:val="FFFFFF" w:themeColor="background1"/>
+                <w:kern w:val="0"/>
+                <w:sz w:val="16"/>
+                <w:szCs w:val="16"/>
+                <w:lang w:eastAsia="ja-JP"/>
+              </w:rPr>
+            </w:pPr>
+            <w:r>
+              <w:rPr>
+                <w:rFonts w:ascii="Consolas" w:eastAsiaTheme="minorEastAsia" w:hAnsi="Consolas" w:cs="Consolas"/>
+                <w:color w:val="FFFFFF" w:themeColor="background1"/>
+                <w:kern w:val="0"/>
+                <w:sz w:val="16"/>
+                <w:szCs w:val="16"/>
+                <w:lang w:val="fr-FR" w:eastAsia="ja-JP"/>
+              </w:rPr>
+              <w:tab/>
+            </w:r>
+            <w:r>
+              <w:rPr>
+                <w:rFonts w:ascii="Consolas" w:eastAsiaTheme="minorEastAsia" w:hAnsi="Consolas" w:cs="Consolas"/>
+                <w:color w:val="92D050"/>
+                <w:kern w:val="0"/>
+                <w:sz w:val="16"/>
+                <w:szCs w:val="16"/>
+                <w:lang w:eastAsia="ja-JP"/>
+              </w:rPr>
+              <w:t>$this</w:t>
+            </w:r>
+            <w:r>
+              <w:rPr>
+                <w:rFonts w:ascii="Consolas" w:eastAsiaTheme="minorEastAsia" w:hAnsi="Consolas" w:cs="Consolas"/>
+                <w:color w:val="FFFFFF" w:themeColor="background1"/>
+                <w:kern w:val="0"/>
+                <w:sz w:val="16"/>
+                <w:szCs w:val="16"/>
+                <w:lang w:eastAsia="ja-JP"/>
+              </w:rPr>
+              <w:t>-&gt;</w:t>
+            </w:r>
+            <w:r>
+              <w:rPr>
+                <w:rFonts w:ascii="Consolas" w:eastAsiaTheme="minorEastAsia" w:hAnsi="Consolas" w:cs="Consolas"/>
+                <w:color w:val="92D050"/>
+                <w:kern w:val="0"/>
+                <w:sz w:val="16"/>
+                <w:szCs w:val="16"/>
+                <w:lang w:eastAsia="ja-JP"/>
+              </w:rPr>
+              <w:t>layout</w:t>
+            </w:r>
+          </w:p>
+          <w:p>
+            <w:pPr>
+              <w:autoSpaceDE w:val="0"/>
+              <w:autoSpaceDN w:val="0"/>
+              <w:adjustRightInd w:val="0"/>
+              <w:spacing w:before="0" w:after="0" w:line="240" w:lineRule="auto"/>
+              <w:rPr>
+                <w:rFonts w:ascii="Consolas" w:eastAsiaTheme="minorEastAsia" w:hAnsi="Consolas" w:cs="Consolas"/>
+                <w:color w:val="FFFFFF" w:themeColor="background1"/>
+                <w:kern w:val="0"/>
+                <w:sz w:val="16"/>
+                <w:szCs w:val="16"/>
+                <w:lang w:eastAsia="ja-JP"/>
+              </w:rPr>
+            </w:pPr>
+            <w:r>
+              <w:rPr>
+                <w:rFonts w:ascii="Consolas" w:eastAsiaTheme="minorEastAsia" w:hAnsi="Consolas" w:cs="Consolas"/>
+                <w:color w:val="FFFFFF" w:themeColor="background1"/>
+                <w:kern w:val="0"/>
+                <w:sz w:val="16"/>
+                <w:szCs w:val="16"/>
+                <w:lang w:eastAsia="ja-JP"/>
+              </w:rPr>
+              <w:t xml:space="preserve">             -&gt;</w:t>
+            </w:r>
+            <w:r>
+              <w:rPr>
+                <w:rFonts w:ascii="Consolas" w:eastAsiaTheme="minorEastAsia" w:hAnsi="Consolas" w:cs="Consolas"/>
+                <w:color w:val="92D050"/>
+                <w:kern w:val="0"/>
+                <w:sz w:val="16"/>
+                <w:szCs w:val="16"/>
+                <w:lang w:eastAsia="ja-JP"/>
+              </w:rPr>
+              <w:t>disableLevel</w:t>
+            </w:r>
+            <w:r>
+              <w:rPr>
+                <w:rFonts w:ascii="Consolas" w:eastAsiaTheme="minorEastAsia" w:hAnsi="Consolas" w:cs="Consolas"/>
+                <w:color w:val="FFFFFF" w:themeColor="background1"/>
+                <w:kern w:val="0"/>
+                <w:sz w:val="16"/>
+                <w:szCs w:val="16"/>
+                <w:lang w:eastAsia="ja-JP"/>
+              </w:rPr>
+              <w:t>(</w:t>
+            </w:r>
+            <w:r>
+              <w:rPr>
+                <w:rFonts w:ascii="Consolas" w:eastAsiaTheme="minorEastAsia" w:hAnsi="Consolas" w:cs="Consolas"/>
+                <w:color w:val="F79595" w:themeColor="accent1" w:themeTint="99"/>
+                <w:kern w:val="0"/>
+                <w:sz w:val="16"/>
+                <w:szCs w:val="16"/>
+                <w:lang w:eastAsia="ja-JP"/>
+              </w:rPr>
+              <w:t>array</w:t>
+            </w:r>
+            <w:r>
+              <w:rPr>
+                <w:rFonts w:ascii="Consolas" w:eastAsiaTheme="minorEastAsia" w:hAnsi="Consolas" w:cs="Consolas"/>
+                <w:color w:val="FFFFFF" w:themeColor="background1"/>
+                <w:kern w:val="0"/>
+                <w:sz w:val="16"/>
+                <w:szCs w:val="16"/>
+                <w:lang w:eastAsia="ja-JP"/>
+              </w:rPr>
+              <w:t>(</w:t>
+            </w:r>
+            <w:r>
+              <w:rPr>
+                <w:rFonts w:ascii="Consolas" w:eastAsiaTheme="minorEastAsia" w:hAnsi="Consolas" w:cs="Consolas"/>
+                <w:color w:val="FFFFFF" w:themeColor="background1"/>
+                <w:kern w:val="0"/>
+                <w:sz w:val="16"/>
+                <w:szCs w:val="16"/>
+                <w:lang w:eastAsia="ja-JP"/>
+              </w:rPr>
+              <w:t>\Apollina\Template::</w:t>
+            </w:r>
+            <w:r>
+              <w:rPr>
+                <w:rFonts w:ascii="Consolas" w:eastAsiaTheme="minorEastAsia" w:hAnsi="Consolas" w:cs="Consolas"/>
+                <w:color w:val="92D050"/>
+                <w:kern w:val="0"/>
+                <w:sz w:val="16"/>
+                <w:szCs w:val="16"/>
+                <w:lang w:eastAsia="ja-JP"/>
+              </w:rPr>
+              <w:t>LEVEL_VIEW</w:t>
+            </w:r>
+            <w:r>
+              <w:rPr>
+                <w:rFonts w:ascii="Consolas" w:eastAsiaTheme="minorEastAsia" w:hAnsi="Consolas" w:cs="Consolas"/>
+                <w:color w:val="92D050"/>
+                <w:kern w:val="0"/>
+                <w:sz w:val="16"/>
+                <w:szCs w:val="16"/>
+                <w:lang w:eastAsia="ja-JP"/>
+              </w:rPr>
+              <w:t xml:space="preserve"> </w:t>
+            </w:r>
+            <w:r>
+              <w:rPr>
+                <w:rFonts w:ascii="Consolas" w:eastAsiaTheme="minorEastAsia" w:hAnsi="Consolas" w:cs="Consolas"/>
+                <w:color w:val="FFFFFF" w:themeColor="background1"/>
+                <w:kern w:val="0"/>
+                <w:sz w:val="16"/>
+                <w:szCs w:val="16"/>
+                <w:lang w:eastAsia="ja-JP"/>
+              </w:rPr>
+              <w:t xml:space="preserve">=&gt; </w:t>
+            </w:r>
+            <w:r>
+              <w:rPr>
+                <w:rFonts w:ascii="Consolas" w:eastAsiaTheme="minorEastAsia" w:hAnsi="Consolas" w:cs="Consolas"/>
+                <w:color w:val="FF0000"/>
+                <w:kern w:val="0"/>
+                <w:sz w:val="16"/>
+                <w:szCs w:val="16"/>
+                <w:lang w:eastAsia="ja-JP"/>
+              </w:rPr>
+              <w:t>1</w:t>
+            </w:r>
+            <w:r>
+              <w:rPr>
+                <w:rFonts w:ascii="Consolas" w:eastAsiaTheme="minorEastAsia" w:hAnsi="Consolas" w:cs="Consolas"/>
+                <w:color w:val="FFFFFF" w:themeColor="background1"/>
+                <w:kern w:val="0"/>
+                <w:sz w:val="16"/>
+                <w:szCs w:val="16"/>
+                <w:lang w:eastAsia="ja-JP"/>
+              </w:rPr>
+              <w:t>)</w:t>
+            </w:r>
+            <w:r>
+              <w:rPr>
+                <w:rFonts w:ascii="Consolas" w:eastAsiaTheme="minorEastAsia" w:hAnsi="Consolas" w:cs="Consolas"/>
+                <w:color w:val="FFFFFF" w:themeColor="background1"/>
+                <w:kern w:val="0"/>
+                <w:sz w:val="16"/>
+                <w:szCs w:val="16"/>
+                <w:lang w:eastAsia="ja-JP"/>
+              </w:rPr>
+              <w:t>)</w:t>
+            </w:r>
+            <w:r>
+              <w:rPr>
+                <w:rFonts w:ascii="Consolas" w:eastAsiaTheme="minorEastAsia" w:hAnsi="Consolas" w:cs="Consolas"/>
+                <w:color w:val="FFFFFF" w:themeColor="background1"/>
+                <w:kern w:val="0"/>
+                <w:sz w:val="16"/>
+                <w:szCs w:val="16"/>
+                <w:lang w:eastAsia="ja-JP"/>
+              </w:rPr>
+              <w:br/>
+              <w:t xml:space="preserve">             -&gt;</w:t>
+            </w:r>
+            <w:r>
+              <w:rPr>
+                <w:rFonts w:ascii="Consolas" w:eastAsiaTheme="minorEastAsia" w:hAnsi="Consolas" w:cs="Consolas"/>
+                <w:color w:val="92D050"/>
+                <w:kern w:val="0"/>
+                <w:sz w:val="16"/>
+                <w:szCs w:val="16"/>
+                <w:lang w:eastAsia="ja-JP"/>
+              </w:rPr>
+              <w:t>display</w:t>
+            </w:r>
+            <w:r>
+              <w:rPr>
+                <w:rFonts w:ascii="Consolas" w:eastAsiaTheme="minorEastAsia" w:hAnsi="Consolas" w:cs="Consolas"/>
+                <w:color w:val="FFFFFF" w:themeColor="background1"/>
+                <w:kern w:val="0"/>
+                <w:sz w:val="16"/>
+                <w:szCs w:val="16"/>
+                <w:lang w:eastAsia="ja-JP"/>
+              </w:rPr>
+              <w:t>();</w:t>
+            </w:r>
+          </w:p>
+        </w:tc>
+      </w:tr>
+    </w:tbl>
+    <w:p>
+      <w:pPr>
+        <w:pStyle w:val="NormalWeb"/>
+        <w:shd w:val="clear" w:color="auto" w:fill="FFFFFF"/>
+        <w:spacing w:before="0" w:after="255"/>
+        <w:rPr>
+          <w:rFonts w:asciiTheme="minorHAnsi" w:hAnsiTheme="minorHAnsi" w:cs="Miriam"/>
+          <w:szCs w:val="24"/>
+        </w:rPr>
+      </w:pPr>
+    </w:p>
+    <w:p>
+      <w:pPr>
+        <w:pStyle w:val="NormalWeb"/>
+        <w:shd w:val="clear" w:color="auto" w:fill="FFFFFF"/>
+        <w:spacing w:before="0" w:after="255"/>
+        <w:rPr>
+          <w:rFonts w:asciiTheme="minorHAnsi" w:hAnsiTheme="minorHAnsi" w:cs="Miriam"/>
+          <w:szCs w:val="24"/>
+        </w:rPr>
+      </w:pPr>
+    </w:p>
+    <w:p>
+      <w:pPr>
+        <w:rPr>
+          <w:rFonts w:cs="Miriam"/>
+          <w:sz w:val="24"/>
+          <w:szCs w:val="24"/>
+        </w:rPr>
+      </w:pPr>
     </w:p>
     <w:sectPr>
       <w:pgSz w:w="11907" w:h="16839" w:code="1"/>
@@ -3216,6 +4679,31 @@
       </w:rPr>
     </w:tblStylePr>
   </w:style>
+  <w:style w:type="character" w:customStyle="1" w:styleId="nv">
+    <w:name w:val="nv"/>
+    <w:basedOn w:val="Policepardfaut"/>
+    <w:rsid w:val="003851A3"/>
+  </w:style>
+  <w:style w:type="character" w:customStyle="1" w:styleId="o">
+    <w:name w:val="o"/>
+    <w:basedOn w:val="Policepardfaut"/>
+    <w:rsid w:val="003851A3"/>
+  </w:style>
+  <w:style w:type="character" w:customStyle="1" w:styleId="na">
+    <w:name w:val="na"/>
+    <w:basedOn w:val="Policepardfaut"/>
+    <w:rsid w:val="003851A3"/>
+  </w:style>
+  <w:style w:type="character" w:customStyle="1" w:styleId="p">
+    <w:name w:val="p"/>
+    <w:basedOn w:val="Policepardfaut"/>
+    <w:rsid w:val="003851A3"/>
+  </w:style>
+  <w:style w:type="character" w:customStyle="1" w:styleId="nx">
+    <w:name w:val="nx"/>
+    <w:basedOn w:val="Policepardfaut"/>
+    <w:rsid w:val="003851A3"/>
+  </w:style>
 </w:styles>
 </file>
 
@@ -3462,7 +4950,7 @@
 </file>
 
 <file path=customXml/itemProps3.xml><?xml version="1.0" encoding="utf-8"?>
-<ds:datastoreItem xmlns:ds="http://schemas.openxmlformats.org/officeDocument/2006/customXml" ds:itemID="{CA2768B6-611F-4767-B18E-10242B901BB6}">
+<ds:datastoreItem xmlns:ds="http://schemas.openxmlformats.org/officeDocument/2006/customXml" ds:itemID="{ADDAF1B9-469F-4B8B-8FE3-3153C884C5F7}">
   <ds:schemaRefs>
     <ds:schemaRef ds:uri="http://schemas.openxmlformats.org/officeDocument/2006/bibliography"/>
   </ds:schemaRefs>

</xml_diff>

<commit_message>
Add callback in I18N to can use many files + Change a comment + Update doc
</commit_message>
<xml_diff>
--- a/Apollina_tutoriel.docx
+++ b/Apollina_tutoriel.docx
@@ -1294,25 +1294,7 @@
           <w:szCs w:val="24"/>
           <w:lang w:val="fr-FR"/>
         </w:rPr>
-        <w:t>Voici la liste des utilisations avancées d’A</w:t>
-      </w:r>
-      <w:r>
-        <w:rPr>
-          <w:rFonts w:cs="Miriam"/>
-          <w:sz w:val="24"/>
-          <w:szCs w:val="24"/>
-          <w:lang w:val="fr-FR"/>
-        </w:rPr>
-        <w:t xml:space="preserve">pollina </w:t>
-      </w:r>
-      <w:r>
-        <w:rPr>
-          <w:rFonts w:cs="Miriam"/>
-          <w:sz w:val="24"/>
-          <w:szCs w:val="24"/>
-          <w:lang w:val="fr-FR"/>
-        </w:rPr>
-        <w:t>qui pourront beaucoup vous aider dans vos différents projets.</w:t>
+        <w:t>Voici la liste des utilisations avancées d’Apollina qui pourront beaucoup vous aider dans vos différents projets.</w:t>
       </w:r>
     </w:p>
     <w:p>
@@ -1600,16 +1582,7 @@
           <w:szCs w:val="24"/>
           <w:lang w:val="fr-FR"/>
         </w:rPr>
-        <w:t>Nous avons aujourd’hui les trois niveaux présentés ci-dessous</w:t>
-      </w:r>
-      <w:r>
-        <w:rPr>
-          <w:rFonts w:cs="Miriam"/>
-          <w:sz w:val="24"/>
-          <w:szCs w:val="24"/>
-          <w:lang w:val="fr-FR"/>
-        </w:rPr>
-        <w:t> :</w:t>
+        <w:t>Nous avons aujourd’hui les trois niveaux présentés ci-dessous :</w:t>
       </w:r>
     </w:p>
     <w:tbl>
@@ -2060,34 +2033,7 @@
           <w:szCs w:val="24"/>
           <w:lang w:val="fr-FR"/>
         </w:rPr>
-        <w:t>Voici comment l’utiliser par exemple dans Venus 2 ($this-&gt;layout représente une instance d’Apollina où l’on a indiqué qu’on était en mode layout)</w:t>
-      </w:r>
-      <w:r>
-        <w:rPr>
-          <w:rFonts w:cs="Miriam"/>
-          <w:sz w:val="24"/>
-          <w:szCs w:val="24"/>
-          <w:lang w:val="fr-FR"/>
-        </w:rPr>
-        <w:t> </w:t>
-      </w:r>
-      <w:r>
-        <w:rPr>
-          <w:rFonts w:cs="Miriam"/>
-          <w:sz w:val="24"/>
-          <w:szCs w:val="24"/>
-          <w:lang w:val="fr-FR"/>
-        </w:rPr>
-        <w:t xml:space="preserve">où on ne désire pas afficher le layout mais seulement les vues </w:t>
-      </w:r>
-      <w:r>
-        <w:rPr>
-          <w:rFonts w:cs="Miriam"/>
-          <w:sz w:val="24"/>
-          <w:szCs w:val="24"/>
-          <w:lang w:val="fr-FR"/>
-        </w:rPr>
-        <w:t>:</w:t>
+        <w:t>Voici comment l’utiliser par exemple dans Venus 2 ($this-&gt;layout représente une instance d’Apollina où l’on a indiqué qu’on était en mode layout) où on ne désire pas afficher le layout mais seulement les vues :</w:t>
       </w:r>
     </w:p>
     <w:tbl>
@@ -2190,18 +2136,7 @@
                 <w:szCs w:val="16"/>
                 <w:lang w:eastAsia="ja-JP"/>
               </w:rPr>
-              <w:t xml:space="preserve">             </w:t>
-            </w:r>
-            <w:r>
-              <w:rPr>
-                <w:rFonts w:ascii="Consolas" w:eastAsiaTheme="minorEastAsia" w:hAnsi="Consolas" w:cs="Consolas"/>
-                <w:color w:val="FFFFFF" w:themeColor="background1"/>
-                <w:kern w:val="0"/>
-                <w:sz w:val="16"/>
-                <w:szCs w:val="16"/>
-                <w:lang w:eastAsia="ja-JP"/>
-              </w:rPr>
-              <w:t>-&gt;</w:t>
+              <w:t xml:space="preserve">             -&gt;</w:t>
             </w:r>
             <w:r>
               <w:rPr>
@@ -2268,18 +2203,7 @@
                 <w:lang w:eastAsia="ja-JP"/>
               </w:rPr>
               <w:lastRenderedPageBreak/>
-              <w:t xml:space="preserve">             </w:t>
-            </w:r>
-            <w:r>
-              <w:rPr>
-                <w:rFonts w:ascii="Consolas" w:eastAsiaTheme="minorEastAsia" w:hAnsi="Consolas" w:cs="Consolas"/>
-                <w:color w:val="FFFFFF" w:themeColor="background1"/>
-                <w:kern w:val="0"/>
-                <w:sz w:val="16"/>
-                <w:szCs w:val="16"/>
-                <w:lang w:eastAsia="ja-JP"/>
-              </w:rPr>
-              <w:t>-&gt;</w:t>
+              <w:t xml:space="preserve">             -&gt;</w:t>
             </w:r>
             <w:r>
               <w:rPr>
@@ -2324,36 +2248,7 @@
           <w:lang w:val="fr-FR"/>
         </w:rPr>
         <w:lastRenderedPageBreak/>
-        <w:t>Vous pouvez également désactiver les couches que vous désirez comme ceci</w:t>
-      </w:r>
-      <w:r>
-        <w:rPr>
-          <w:rFonts w:cs="Miriam"/>
-          <w:sz w:val="24"/>
-          <w:szCs w:val="24"/>
-          <w:lang w:val="fr-FR"/>
-        </w:rPr>
-        <w:t xml:space="preserve"> </w:t>
-      </w:r>
-      <w:r>
-        <w:rPr>
-          <w:rFonts w:cs="Miriam"/>
-          <w:sz w:val="24"/>
-          <w:szCs w:val="24"/>
-          <w:lang w:val="fr-FR"/>
-        </w:rPr>
-        <w:t xml:space="preserve">(vous pouvez potentiellement en désactiver plusieurs dans le tableau) </w:t>
-      </w:r>
-      <w:bookmarkStart w:id="3" w:name="_GoBack"/>
-      <w:bookmarkEnd w:id="3"/>
-      <w:r>
-        <w:rPr>
-          <w:rFonts w:cs="Miriam"/>
-          <w:sz w:val="24"/>
-          <w:szCs w:val="24"/>
-          <w:lang w:val="fr-FR"/>
-        </w:rPr>
-        <w:t>:</w:t>
+        <w:t>Vous pouvez également désactiver les couches que vous désirez comme ceci (vous pouvez potentiellement en désactiver plusieurs dans le tableau) :</w:t>
       </w:r>
     </w:p>
     <w:tbl>
@@ -2619,25 +2514,870 @@
     </w:tbl>
     <w:p>
       <w:pPr>
-        <w:pStyle w:val="NormalWeb"/>
-        <w:shd w:val="clear" w:color="auto" w:fill="FFFFFF"/>
-        <w:spacing w:before="0" w:after="255"/>
-        <w:rPr>
-          <w:rFonts w:asciiTheme="minorHAnsi" w:hAnsiTheme="minorHAnsi" w:cs="Miriam"/>
-          <w:szCs w:val="24"/>
-        </w:rPr>
-      </w:pPr>
+        <w:pStyle w:val="Titre2"/>
+        <w:rPr>
+          <w:lang w:val="fr-FR"/>
+        </w:rPr>
+      </w:pPr>
+      <w:r>
+        <w:rPr>
+          <w:rFonts w:ascii="Garamond" w:hAnsi="Garamond"/>
+          <w:color w:val="4C483D"/>
+          <w:lang w:val="fr-FR"/>
+        </w:rPr>
+        <w:t>Ajouter de la traduction I18n</w:t>
+      </w:r>
     </w:p>
     <w:p>
       <w:pPr>
-        <w:pStyle w:val="NormalWeb"/>
-        <w:shd w:val="clear" w:color="auto" w:fill="FFFFFF"/>
-        <w:spacing w:before="0" w:after="255"/>
-        <w:rPr>
-          <w:rFonts w:asciiTheme="minorHAnsi" w:hAnsiTheme="minorHAnsi" w:cs="Miriam"/>
+        <w:rPr>
+          <w:rFonts w:cs="Miriam"/>
+          <w:b/>
+          <w:color w:val="FF0000"/>
+          <w:lang w:val="fr-FR"/>
+        </w:rPr>
+      </w:pPr>
+      <w:r>
+        <w:rPr>
+          <w:rFonts w:cs="Miriam"/>
+          <w:b/>
+          <w:color w:val="FF0000"/>
+          <w:lang w:val="fr-FR"/>
+        </w:rPr>
+        <w:t>Disponibilité</w:t>
+      </w:r>
+      <w:r>
+        <w:rPr>
+          <w:rFonts w:cs="Miriam"/>
+          <w:b/>
+          <w:color w:val="FF0000"/>
+          <w:lang w:val="fr-FR"/>
+        </w:rPr>
+        <w:t xml:space="preserve"> : </w:t>
+      </w:r>
+      <w:r>
+        <w:rPr>
+          <w:rFonts w:cs="Miriam"/>
+          <w:b/>
+          <w:color w:val="FF0000"/>
+          <w:lang w:val="fr-FR"/>
+        </w:rPr>
+        <w:t>Apollina 3</w:t>
+      </w:r>
+      <w:r>
+        <w:rPr>
+          <w:rFonts w:cs="Miriam"/>
+          <w:b/>
+          <w:color w:val="FF0000"/>
+          <w:lang w:val="fr-FR"/>
+        </w:rPr>
+        <w:t>.0.0-beta2</w:t>
+      </w:r>
+    </w:p>
+    <w:p>
+      <w:pPr>
+        <w:rPr>
+          <w:rFonts w:cs="Miriam"/>
+          <w:sz w:val="24"/>
           <w:szCs w:val="24"/>
-        </w:rPr>
-      </w:pPr>
+          <w:lang w:val="fr-FR"/>
+        </w:rPr>
+      </w:pPr>
+      <w:r>
+        <w:rPr>
+          <w:rFonts w:cs="Miriam"/>
+          <w:sz w:val="24"/>
+          <w:szCs w:val="24"/>
+          <w:lang w:val="fr-FR"/>
+        </w:rPr>
+        <w:t>Sur Apollina, on peut surcharger notre I18n pour par exemple avoir plusieurs fichiers de traductions qui fonctionnent en même temps.</w:t>
+      </w:r>
+    </w:p>
+    <w:p>
+      <w:pPr>
+        <w:rPr>
+          <w:rFonts w:cs="Miriam"/>
+          <w:sz w:val="24"/>
+          <w:szCs w:val="24"/>
+          <w:lang w:val="fr-FR"/>
+        </w:rPr>
+      </w:pPr>
+      <w:r>
+        <w:rPr>
+          <w:rFonts w:cs="Miriam"/>
+          <w:sz w:val="24"/>
+          <w:szCs w:val="24"/>
+          <w:lang w:val="fr-FR"/>
+        </w:rPr>
+        <w:t>Nous allons présenter la méthode utilisée dans Venus2 qui utilise Apollina afin de rajouter les traduction</w:t>
+      </w:r>
+      <w:r>
+        <w:rPr>
+          <w:rFonts w:cs="Miriam"/>
+          <w:sz w:val="24"/>
+          <w:szCs w:val="24"/>
+          <w:lang w:val="fr-FR"/>
+        </w:rPr>
+        <w:t>s</w:t>
+      </w:r>
+      <w:bookmarkStart w:id="3" w:name="_GoBack"/>
+      <w:bookmarkEnd w:id="3"/>
+      <w:r>
+        <w:rPr>
+          <w:rFonts w:cs="Miriam"/>
+          <w:sz w:val="24"/>
+          <w:szCs w:val="24"/>
+          <w:lang w:val="fr-FR"/>
+        </w:rPr>
+        <w:t xml:space="preserve"> de chaque plugin (les traductions sont sur plusieurs fichiers)</w:t>
+      </w:r>
+      <w:r>
+        <w:rPr>
+          <w:rFonts w:cs="Miriam"/>
+          <w:sz w:val="24"/>
+          <w:szCs w:val="24"/>
+          <w:lang w:val="fr-FR"/>
+        </w:rPr>
+        <w:t> :</w:t>
+      </w:r>
+    </w:p>
+    <w:tbl>
+      <w:tblPr>
+        <w:tblStyle w:val="Grilledutableau"/>
+        <w:tblW w:w="0" w:type="auto"/>
+        <w:shd w:val="clear" w:color="auto" w:fill="000000" w:themeFill="text1"/>
+        <w:tblLook w:val="04A0" w:firstRow="1" w:lastRow="0" w:firstColumn="1" w:lastColumn="0" w:noHBand="0" w:noVBand="1"/>
+      </w:tblPr>
+      <w:tblGrid>
+        <w:gridCol w:w="9287"/>
+      </w:tblGrid>
+      <w:tr>
+        <w:tc>
+          <w:tcPr>
+            <w:tcW w:w="9211" w:type="dxa"/>
+            <w:shd w:val="clear" w:color="auto" w:fill="000000" w:themeFill="text1"/>
+          </w:tcPr>
+          <w:p>
+            <w:pPr>
+              <w:autoSpaceDE w:val="0"/>
+              <w:autoSpaceDN w:val="0"/>
+              <w:adjustRightInd w:val="0"/>
+              <w:spacing w:before="0" w:after="0" w:line="240" w:lineRule="auto"/>
+              <w:rPr>
+                <w:rFonts w:ascii="Consolas" w:eastAsiaTheme="minorEastAsia" w:hAnsi="Consolas" w:cs="Consolas"/>
+                <w:color w:val="FFFFFF" w:themeColor="background1"/>
+                <w:kern w:val="0"/>
+                <w:lang w:eastAsia="ja-JP"/>
+              </w:rPr>
+            </w:pPr>
+            <w:r>
+              <w:rPr>
+                <w:rFonts w:ascii="Consolas" w:eastAsiaTheme="minorEastAsia" w:hAnsi="Consolas" w:cs="Consolas"/>
+                <w:color w:val="000000"/>
+                <w:kern w:val="0"/>
+                <w:lang w:eastAsia="ja-JP"/>
+              </w:rPr>
+              <w:t xml:space="preserve">        </w:t>
+            </w:r>
+            <w:r>
+              <w:rPr>
+                <w:rFonts w:ascii="Consolas" w:eastAsiaTheme="minorEastAsia" w:hAnsi="Consolas" w:cs="Consolas"/>
+                <w:b/>
+                <w:bCs/>
+                <w:color w:val="FF0000"/>
+                <w:kern w:val="0"/>
+                <w:lang w:eastAsia="ja-JP"/>
+              </w:rPr>
+              <w:t xml:space="preserve">foreach </w:t>
+            </w:r>
+            <w:r>
+              <w:rPr>
+                <w:rFonts w:ascii="Consolas" w:eastAsiaTheme="minorEastAsia" w:hAnsi="Consolas" w:cs="Consolas"/>
+                <w:color w:val="FFFFFF" w:themeColor="background1"/>
+                <w:kern w:val="0"/>
+                <w:lang w:eastAsia="ja-JP"/>
+              </w:rPr>
+              <w:t>(Config::</w:t>
+            </w:r>
+            <w:r>
+              <w:rPr>
+                <w:rFonts w:ascii="Consolas" w:eastAsiaTheme="minorEastAsia" w:hAnsi="Consolas" w:cs="Consolas"/>
+                <w:i/>
+                <w:iCs/>
+                <w:color w:val="FFFFFF" w:themeColor="background1"/>
+                <w:kern w:val="0"/>
+                <w:lang w:eastAsia="ja-JP"/>
+              </w:rPr>
+              <w:t>get</w:t>
+            </w:r>
+            <w:r>
+              <w:rPr>
+                <w:rFonts w:ascii="Consolas" w:eastAsiaTheme="minorEastAsia" w:hAnsi="Consolas" w:cs="Consolas"/>
+                <w:color w:val="FFFFFF" w:themeColor="background1"/>
+                <w:kern w:val="0"/>
+                <w:lang w:eastAsia="ja-JP"/>
+              </w:rPr>
+              <w:t xml:space="preserve">('Plugins')-&gt;list </w:t>
+            </w:r>
+            <w:r>
+              <w:rPr>
+                <w:rFonts w:ascii="Consolas" w:eastAsiaTheme="minorEastAsia" w:hAnsi="Consolas" w:cs="Consolas"/>
+                <w:b/>
+                <w:bCs/>
+                <w:color w:val="FF0000"/>
+                <w:kern w:val="0"/>
+                <w:lang w:eastAsia="ja-JP"/>
+              </w:rPr>
+              <w:t>as</w:t>
+            </w:r>
+            <w:r>
+              <w:rPr>
+                <w:rFonts w:ascii="Consolas" w:eastAsiaTheme="minorEastAsia" w:hAnsi="Consolas" w:cs="Consolas"/>
+                <w:b/>
+                <w:bCs/>
+                <w:color w:val="FFFFFF" w:themeColor="background1"/>
+                <w:kern w:val="0"/>
+                <w:lang w:eastAsia="ja-JP"/>
+              </w:rPr>
+              <w:t xml:space="preserve"> </w:t>
+            </w:r>
+            <w:r>
+              <w:rPr>
+                <w:rFonts w:ascii="Consolas" w:eastAsiaTheme="minorEastAsia" w:hAnsi="Consolas" w:cs="Consolas"/>
+                <w:color w:val="FFFFFF" w:themeColor="background1"/>
+                <w:kern w:val="0"/>
+                <w:lang w:eastAsia="ja-JP"/>
+              </w:rPr>
+              <w:t>$iKey =&gt; $sPlugin) {</w:t>
+            </w:r>
+          </w:p>
+          <w:p>
+            <w:pPr>
+              <w:autoSpaceDE w:val="0"/>
+              <w:autoSpaceDN w:val="0"/>
+              <w:adjustRightInd w:val="0"/>
+              <w:spacing w:before="0" w:after="0" w:line="240" w:lineRule="auto"/>
+              <w:rPr>
+                <w:rFonts w:ascii="Consolas" w:eastAsiaTheme="minorEastAsia" w:hAnsi="Consolas" w:cs="Consolas"/>
+                <w:color w:val="FFFFFF" w:themeColor="background1"/>
+                <w:kern w:val="0"/>
+                <w:lang w:eastAsia="ja-JP"/>
+              </w:rPr>
+            </w:pPr>
+            <w:r>
+              <w:rPr>
+                <w:rFonts w:ascii="Consolas" w:eastAsiaTheme="minorEastAsia" w:hAnsi="Consolas" w:cs="Consolas"/>
+                <w:color w:val="FFFFFF" w:themeColor="background1"/>
+                <w:kern w:val="0"/>
+                <w:lang w:eastAsia="ja-JP"/>
+              </w:rPr>
+              <w:t xml:space="preserve">            </w:t>
+            </w:r>
+          </w:p>
+          <w:p>
+            <w:pPr>
+              <w:autoSpaceDE w:val="0"/>
+              <w:autoSpaceDN w:val="0"/>
+              <w:adjustRightInd w:val="0"/>
+              <w:spacing w:before="0" w:after="0" w:line="240" w:lineRule="auto"/>
+              <w:rPr>
+                <w:rFonts w:ascii="Consolas" w:eastAsiaTheme="minorEastAsia" w:hAnsi="Consolas" w:cs="Consolas"/>
+                <w:color w:val="FFFFFF" w:themeColor="background1"/>
+                <w:kern w:val="0"/>
+                <w:lang w:eastAsia="ja-JP"/>
+              </w:rPr>
+            </w:pPr>
+            <w:r>
+              <w:rPr>
+                <w:rFonts w:ascii="Consolas" w:eastAsiaTheme="minorEastAsia" w:hAnsi="Consolas" w:cs="Consolas"/>
+                <w:color w:val="FFFFFF" w:themeColor="background1"/>
+                <w:kern w:val="0"/>
+                <w:lang w:eastAsia="ja-JP"/>
+              </w:rPr>
+              <w:t xml:space="preserve">            </w:t>
+            </w:r>
+            <w:r>
+              <w:rPr>
+                <w:rFonts w:ascii="Consolas" w:eastAsiaTheme="minorEastAsia" w:hAnsi="Consolas" w:cs="Consolas"/>
+                <w:b/>
+                <w:bCs/>
+                <w:color w:val="FFFFFF" w:themeColor="background1"/>
+                <w:kern w:val="0"/>
+                <w:lang w:eastAsia="ja-JP"/>
+              </w:rPr>
+              <w:t xml:space="preserve">if </w:t>
+            </w:r>
+            <w:r>
+              <w:rPr>
+                <w:rFonts w:ascii="Consolas" w:eastAsiaTheme="minorEastAsia" w:hAnsi="Consolas" w:cs="Consolas"/>
+                <w:color w:val="FFFFFF" w:themeColor="background1"/>
+                <w:kern w:val="0"/>
+                <w:lang w:eastAsia="ja-JP"/>
+              </w:rPr>
+              <w:t>(file_exists(__DIR__.DIRECTORY_SEPARATOR.'..'.DIRECTORY_SEPARATOR.'src'.DIRECTORY_SEPARATOR.'plugins'.DIRECTORY_SEPARATOR.$sPlugin.DIRECTORY_SEPARATOR.'i18n'.DIRECTORY_SEPARATOR.$this-&gt;getLanguage().$this-&gt;getIntermediaiteDirectory().$sPlugin.'.json')) {</w:t>
+            </w:r>
+          </w:p>
+          <w:p>
+            <w:pPr>
+              <w:autoSpaceDE w:val="0"/>
+              <w:autoSpaceDN w:val="0"/>
+              <w:adjustRightInd w:val="0"/>
+              <w:spacing w:before="0" w:after="0" w:line="240" w:lineRule="auto"/>
+              <w:rPr>
+                <w:rFonts w:ascii="Consolas" w:eastAsiaTheme="minorEastAsia" w:hAnsi="Consolas" w:cs="Consolas"/>
+                <w:color w:val="FFFFFF" w:themeColor="background1"/>
+                <w:kern w:val="0"/>
+                <w:lang w:eastAsia="ja-JP"/>
+              </w:rPr>
+            </w:pPr>
+          </w:p>
+          <w:p>
+            <w:pPr>
+              <w:autoSpaceDE w:val="0"/>
+              <w:autoSpaceDN w:val="0"/>
+              <w:adjustRightInd w:val="0"/>
+              <w:spacing w:before="0" w:after="0" w:line="240" w:lineRule="auto"/>
+              <w:rPr>
+                <w:rFonts w:ascii="Consolas" w:eastAsiaTheme="minorEastAsia" w:hAnsi="Consolas" w:cs="Consolas"/>
+                <w:color w:val="FFFFFF" w:themeColor="background1"/>
+                <w:kern w:val="0"/>
+                <w:lang w:eastAsia="ja-JP"/>
+              </w:rPr>
+            </w:pPr>
+            <w:r>
+              <w:rPr>
+                <w:rFonts w:ascii="Consolas" w:eastAsiaTheme="minorEastAsia" w:hAnsi="Consolas" w:cs="Consolas"/>
+                <w:color w:val="FFFFFF" w:themeColor="background1"/>
+                <w:kern w:val="0"/>
+                <w:lang w:eastAsia="ja-JP"/>
+              </w:rPr>
+              <w:t xml:space="preserve">                $oJson = </w:t>
+            </w:r>
+            <w:r>
+              <w:rPr>
+                <w:rFonts w:ascii="Consolas" w:eastAsiaTheme="minorEastAsia" w:hAnsi="Consolas" w:cs="Consolas"/>
+                <w:color w:val="92D050"/>
+                <w:kern w:val="0"/>
+                <w:lang w:eastAsia="ja-JP"/>
+              </w:rPr>
+              <w:t>json_decode</w:t>
+            </w:r>
+            <w:r>
+              <w:rPr>
+                <w:rFonts w:ascii="Consolas" w:eastAsiaTheme="minorEastAsia" w:hAnsi="Consolas" w:cs="Consolas"/>
+                <w:color w:val="FFFFFF" w:themeColor="background1"/>
+                <w:kern w:val="0"/>
+                <w:lang w:eastAsia="ja-JP"/>
+              </w:rPr>
+              <w:t>(</w:t>
+            </w:r>
+            <w:r>
+              <w:rPr>
+                <w:rFonts w:ascii="Consolas" w:eastAsiaTheme="minorEastAsia" w:hAnsi="Consolas" w:cs="Consolas"/>
+                <w:color w:val="92D050"/>
+                <w:kern w:val="0"/>
+                <w:lang w:eastAsia="ja-JP"/>
+              </w:rPr>
+              <w:t>file_get_contents</w:t>
+            </w:r>
+            <w:r>
+              <w:rPr>
+                <w:rFonts w:ascii="Consolas" w:eastAsiaTheme="minorEastAsia" w:hAnsi="Consolas" w:cs="Consolas"/>
+                <w:color w:val="FFFFFF" w:themeColor="background1"/>
+                <w:kern w:val="0"/>
+                <w:lang w:eastAsia="ja-JP"/>
+              </w:rPr>
+              <w:t>(__DIR__.DIRECTORY_SEPARATOR.'..'.DIRECTORY_SEPARATOR.'src'.DIRECTORY_SEPARATOR.'plugins'.DIRECTORY_SEPARATOR.$sPlugin.DIRECTORY_SEPARATOR.'i18n'.DIRECTORY_SEPARATOR.$this-&gt;getLanguage().$this-&gt;getIntermediaiteDirectory().$sPlugin.'.json'));</w:t>
+            </w:r>
+          </w:p>
+          <w:p>
+            <w:pPr>
+              <w:autoSpaceDE w:val="0"/>
+              <w:autoSpaceDN w:val="0"/>
+              <w:adjustRightInd w:val="0"/>
+              <w:spacing w:before="0" w:after="0" w:line="240" w:lineRule="auto"/>
+              <w:rPr>
+                <w:rFonts w:ascii="Consolas" w:eastAsiaTheme="minorEastAsia" w:hAnsi="Consolas" w:cs="Consolas"/>
+                <w:color w:val="FFFFFF" w:themeColor="background1"/>
+                <w:kern w:val="0"/>
+                <w:lang w:eastAsia="ja-JP"/>
+              </w:rPr>
+            </w:pPr>
+            <w:r>
+              <w:rPr>
+                <w:rFonts w:ascii="Consolas" w:eastAsiaTheme="minorEastAsia" w:hAnsi="Consolas" w:cs="Consolas"/>
+                <w:color w:val="FFFFFF" w:themeColor="background1"/>
+                <w:kern w:val="0"/>
+                <w:lang w:eastAsia="ja-JP"/>
+              </w:rPr>
+              <w:t xml:space="preserve">                </w:t>
+            </w:r>
+          </w:p>
+          <w:p>
+            <w:pPr>
+              <w:autoSpaceDE w:val="0"/>
+              <w:autoSpaceDN w:val="0"/>
+              <w:adjustRightInd w:val="0"/>
+              <w:spacing w:before="0" w:after="0" w:line="240" w:lineRule="auto"/>
+              <w:rPr>
+                <w:rFonts w:ascii="Consolas" w:eastAsiaTheme="minorEastAsia" w:hAnsi="Consolas" w:cs="Consolas"/>
+                <w:color w:val="FFFFFF" w:themeColor="background1"/>
+                <w:kern w:val="0"/>
+                <w:lang w:eastAsia="ja-JP"/>
+              </w:rPr>
+            </w:pPr>
+            <w:r>
+              <w:rPr>
+                <w:rFonts w:ascii="Consolas" w:eastAsiaTheme="minorEastAsia" w:hAnsi="Consolas" w:cs="Consolas"/>
+                <w:color w:val="FFFFFF" w:themeColor="background1"/>
+                <w:kern w:val="0"/>
+                <w:lang w:eastAsia="ja-JP"/>
+              </w:rPr>
+              <w:t xml:space="preserve">                $fCallBack = </w:t>
+            </w:r>
+            <w:r>
+              <w:rPr>
+                <w:rFonts w:ascii="Consolas" w:eastAsiaTheme="minorEastAsia" w:hAnsi="Consolas" w:cs="Consolas"/>
+                <w:b/>
+                <w:bCs/>
+                <w:color w:val="92D050"/>
+                <w:kern w:val="0"/>
+                <w:lang w:eastAsia="ja-JP"/>
+              </w:rPr>
+              <w:t>function</w:t>
+            </w:r>
+            <w:r>
+              <w:rPr>
+                <w:rFonts w:ascii="Consolas" w:eastAsiaTheme="minorEastAsia" w:hAnsi="Consolas" w:cs="Consolas"/>
+                <w:color w:val="FFFFFF" w:themeColor="background1"/>
+                <w:kern w:val="0"/>
+                <w:lang w:eastAsia="ja-JP"/>
+              </w:rPr>
+              <w:t xml:space="preserve">($sValue) </w:t>
+            </w:r>
+            <w:r>
+              <w:rPr>
+                <w:rFonts w:ascii="Consolas" w:eastAsiaTheme="minorEastAsia" w:hAnsi="Consolas" w:cs="Consolas"/>
+                <w:b/>
+                <w:bCs/>
+                <w:color w:val="92D050"/>
+                <w:kern w:val="0"/>
+                <w:lang w:eastAsia="ja-JP"/>
+              </w:rPr>
+              <w:t xml:space="preserve">use </w:t>
+            </w:r>
+            <w:r>
+              <w:rPr>
+                <w:rFonts w:ascii="Consolas" w:eastAsiaTheme="minorEastAsia" w:hAnsi="Consolas" w:cs="Consolas"/>
+                <w:color w:val="FFFFFF" w:themeColor="background1"/>
+                <w:kern w:val="0"/>
+                <w:lang w:eastAsia="ja-JP"/>
+              </w:rPr>
+              <w:t>($oJson)</w:t>
+            </w:r>
+          </w:p>
+          <w:p>
+            <w:pPr>
+              <w:autoSpaceDE w:val="0"/>
+              <w:autoSpaceDN w:val="0"/>
+              <w:adjustRightInd w:val="0"/>
+              <w:spacing w:before="0" w:after="0" w:line="240" w:lineRule="auto"/>
+              <w:rPr>
+                <w:rFonts w:ascii="Consolas" w:eastAsiaTheme="minorEastAsia" w:hAnsi="Consolas" w:cs="Consolas"/>
+                <w:color w:val="FFFFFF" w:themeColor="background1"/>
+                <w:kern w:val="0"/>
+                <w:lang w:eastAsia="ja-JP"/>
+              </w:rPr>
+            </w:pPr>
+            <w:r>
+              <w:rPr>
+                <w:rFonts w:ascii="Consolas" w:eastAsiaTheme="minorEastAsia" w:hAnsi="Consolas" w:cs="Consolas"/>
+                <w:color w:val="FFFFFF" w:themeColor="background1"/>
+                <w:kern w:val="0"/>
+                <w:lang w:eastAsia="ja-JP"/>
+              </w:rPr>
+              <w:t xml:space="preserve">                {    </w:t>
+            </w:r>
+          </w:p>
+          <w:p>
+            <w:pPr>
+              <w:autoSpaceDE w:val="0"/>
+              <w:autoSpaceDN w:val="0"/>
+              <w:adjustRightInd w:val="0"/>
+              <w:spacing w:before="0" w:after="0" w:line="240" w:lineRule="auto"/>
+              <w:rPr>
+                <w:rFonts w:ascii="Consolas" w:eastAsiaTheme="minorEastAsia" w:hAnsi="Consolas" w:cs="Consolas"/>
+                <w:color w:val="FFFFFF" w:themeColor="background1"/>
+                <w:kern w:val="0"/>
+                <w:lang w:eastAsia="ja-JP"/>
+              </w:rPr>
+            </w:pPr>
+            <w:r>
+              <w:rPr>
+                <w:rFonts w:ascii="Consolas" w:eastAsiaTheme="minorEastAsia" w:hAnsi="Consolas" w:cs="Consolas"/>
+                <w:color w:val="FFFFFF" w:themeColor="background1"/>
+                <w:kern w:val="0"/>
+                <w:lang w:eastAsia="ja-JP"/>
+              </w:rPr>
+              <w:t xml:space="preserve">                    </w:t>
+            </w:r>
+            <w:r>
+              <w:rPr>
+                <w:rFonts w:ascii="Consolas" w:eastAsiaTheme="minorEastAsia" w:hAnsi="Consolas" w:cs="Consolas"/>
+                <w:b/>
+                <w:bCs/>
+                <w:color w:val="00B0F0"/>
+                <w:kern w:val="0"/>
+                <w:lang w:eastAsia="ja-JP"/>
+              </w:rPr>
+              <w:t xml:space="preserve">if </w:t>
+            </w:r>
+            <w:r>
+              <w:rPr>
+                <w:rFonts w:ascii="Consolas" w:eastAsiaTheme="minorEastAsia" w:hAnsi="Consolas" w:cs="Consolas"/>
+                <w:color w:val="FFFFFF" w:themeColor="background1"/>
+                <w:kern w:val="0"/>
+                <w:lang w:eastAsia="ja-JP"/>
+              </w:rPr>
+              <w:t>(</w:t>
+            </w:r>
+            <w:r>
+              <w:rPr>
+                <w:rFonts w:ascii="Consolas" w:eastAsiaTheme="minorEastAsia" w:hAnsi="Consolas" w:cs="Consolas"/>
+                <w:b/>
+                <w:bCs/>
+                <w:color w:val="92D050"/>
+                <w:kern w:val="0"/>
+                <w:lang w:eastAsia="ja-JP"/>
+              </w:rPr>
+              <w:t>isset</w:t>
+            </w:r>
+            <w:r>
+              <w:rPr>
+                <w:rFonts w:ascii="Consolas" w:eastAsiaTheme="minorEastAsia" w:hAnsi="Consolas" w:cs="Consolas"/>
+                <w:color w:val="FFFFFF" w:themeColor="background1"/>
+                <w:kern w:val="0"/>
+                <w:lang w:eastAsia="ja-JP"/>
+              </w:rPr>
+              <w:t xml:space="preserve">($oJson-&gt;$sValue)) { </w:t>
+            </w:r>
+            <w:r>
+              <w:rPr>
+                <w:rFonts w:ascii="Consolas" w:eastAsiaTheme="minorEastAsia" w:hAnsi="Consolas" w:cs="Consolas"/>
+                <w:b/>
+                <w:bCs/>
+                <w:color w:val="92D050"/>
+                <w:kern w:val="0"/>
+                <w:lang w:eastAsia="ja-JP"/>
+              </w:rPr>
+              <w:t xml:space="preserve">return </w:t>
+            </w:r>
+            <w:r>
+              <w:rPr>
+                <w:rFonts w:ascii="Consolas" w:eastAsiaTheme="minorEastAsia" w:hAnsi="Consolas" w:cs="Consolas"/>
+                <w:color w:val="FFFFFF" w:themeColor="background1"/>
+                <w:kern w:val="0"/>
+                <w:lang w:eastAsia="ja-JP"/>
+              </w:rPr>
+              <w:t>$oJson-&gt;$sValue; }</w:t>
+            </w:r>
+          </w:p>
+          <w:p>
+            <w:pPr>
+              <w:autoSpaceDE w:val="0"/>
+              <w:autoSpaceDN w:val="0"/>
+              <w:adjustRightInd w:val="0"/>
+              <w:spacing w:before="0" w:after="0" w:line="240" w:lineRule="auto"/>
+              <w:rPr>
+                <w:rFonts w:ascii="Consolas" w:eastAsiaTheme="minorEastAsia" w:hAnsi="Consolas" w:cs="Consolas"/>
+                <w:color w:val="FFFFFF" w:themeColor="background1"/>
+                <w:kern w:val="0"/>
+                <w:lang w:eastAsia="ja-JP"/>
+              </w:rPr>
+            </w:pPr>
+            <w:r>
+              <w:rPr>
+                <w:rFonts w:ascii="Consolas" w:eastAsiaTheme="minorEastAsia" w:hAnsi="Consolas" w:cs="Consolas"/>
+                <w:color w:val="FFFFFF" w:themeColor="background1"/>
+                <w:kern w:val="0"/>
+                <w:lang w:eastAsia="ja-JP"/>
+              </w:rPr>
+              <w:t xml:space="preserve">                    </w:t>
+            </w:r>
+            <w:r>
+              <w:rPr>
+                <w:rFonts w:ascii="Consolas" w:eastAsiaTheme="minorEastAsia" w:hAnsi="Consolas" w:cs="Consolas"/>
+                <w:b/>
+                <w:bCs/>
+                <w:color w:val="00B0F0"/>
+                <w:kern w:val="0"/>
+                <w:lang w:eastAsia="ja-JP"/>
+              </w:rPr>
+              <w:t xml:space="preserve">else </w:t>
+            </w:r>
+            <w:r>
+              <w:rPr>
+                <w:rFonts w:ascii="Consolas" w:eastAsiaTheme="minorEastAsia" w:hAnsi="Consolas" w:cs="Consolas"/>
+                <w:color w:val="FFFFFF" w:themeColor="background1"/>
+                <w:kern w:val="0"/>
+                <w:lang w:eastAsia="ja-JP"/>
+              </w:rPr>
+              <w:t xml:space="preserve">{ </w:t>
+            </w:r>
+            <w:r>
+              <w:rPr>
+                <w:rFonts w:ascii="Consolas" w:eastAsiaTheme="minorEastAsia" w:hAnsi="Consolas" w:cs="Consolas"/>
+                <w:b/>
+                <w:bCs/>
+                <w:color w:val="92D050"/>
+                <w:kern w:val="0"/>
+                <w:lang w:eastAsia="ja-JP"/>
+              </w:rPr>
+              <w:t xml:space="preserve">return </w:t>
+            </w:r>
+            <w:r>
+              <w:rPr>
+                <w:rFonts w:ascii="Consolas" w:eastAsiaTheme="minorEastAsia" w:hAnsi="Consolas" w:cs="Consolas"/>
+                <w:color w:val="FFFFFF" w:themeColor="background1"/>
+                <w:kern w:val="0"/>
+                <w:lang w:eastAsia="ja-JP"/>
+              </w:rPr>
+              <w:t>$sValue; }</w:t>
+            </w:r>
+          </w:p>
+          <w:p>
+            <w:pPr>
+              <w:autoSpaceDE w:val="0"/>
+              <w:autoSpaceDN w:val="0"/>
+              <w:adjustRightInd w:val="0"/>
+              <w:spacing w:before="0" w:after="0" w:line="240" w:lineRule="auto"/>
+              <w:rPr>
+                <w:rFonts w:ascii="Consolas" w:eastAsiaTheme="minorEastAsia" w:hAnsi="Consolas" w:cs="Consolas"/>
+                <w:color w:val="FFFFFF" w:themeColor="background1"/>
+                <w:kern w:val="0"/>
+                <w:lang w:eastAsia="ja-JP"/>
+              </w:rPr>
+            </w:pPr>
+            <w:r>
+              <w:rPr>
+                <w:rFonts w:ascii="Consolas" w:eastAsiaTheme="minorEastAsia" w:hAnsi="Consolas" w:cs="Consolas"/>
+                <w:color w:val="FFFFFF" w:themeColor="background1"/>
+                <w:kern w:val="0"/>
+                <w:lang w:eastAsia="ja-JP"/>
+              </w:rPr>
+              <w:t xml:space="preserve">                };</w:t>
+            </w:r>
+          </w:p>
+          <w:p>
+            <w:pPr>
+              <w:autoSpaceDE w:val="0"/>
+              <w:autoSpaceDN w:val="0"/>
+              <w:adjustRightInd w:val="0"/>
+              <w:spacing w:before="0" w:after="0" w:line="240" w:lineRule="auto"/>
+              <w:rPr>
+                <w:rFonts w:ascii="Consolas" w:eastAsiaTheme="minorEastAsia" w:hAnsi="Consolas" w:cs="Consolas"/>
+                <w:color w:val="FFFFFF" w:themeColor="background1"/>
+                <w:kern w:val="0"/>
+                <w:lang w:eastAsia="ja-JP"/>
+              </w:rPr>
+            </w:pPr>
+            <w:r>
+              <w:rPr>
+                <w:rFonts w:ascii="Consolas" w:eastAsiaTheme="minorEastAsia" w:hAnsi="Consolas" w:cs="Consolas"/>
+                <w:color w:val="FFFFFF" w:themeColor="background1"/>
+                <w:kern w:val="0"/>
+                <w:lang w:eastAsia="ja-JP"/>
+              </w:rPr>
+              <w:t xml:space="preserve">            }</w:t>
+            </w:r>
+          </w:p>
+          <w:p>
+            <w:pPr>
+              <w:autoSpaceDE w:val="0"/>
+              <w:autoSpaceDN w:val="0"/>
+              <w:adjustRightInd w:val="0"/>
+              <w:spacing w:before="0" w:after="0" w:line="240" w:lineRule="auto"/>
+              <w:rPr>
+                <w:rFonts w:ascii="Consolas" w:eastAsiaTheme="minorEastAsia" w:hAnsi="Consolas" w:cs="Consolas"/>
+                <w:color w:val="FFFFFF" w:themeColor="background1"/>
+                <w:kern w:val="0"/>
+                <w:lang w:eastAsia="ja-JP"/>
+              </w:rPr>
+            </w:pPr>
+            <w:r>
+              <w:rPr>
+                <w:rFonts w:ascii="Consolas" w:eastAsiaTheme="minorEastAsia" w:hAnsi="Consolas" w:cs="Consolas"/>
+                <w:color w:val="FFFFFF" w:themeColor="background1"/>
+                <w:kern w:val="0"/>
+                <w:lang w:eastAsia="ja-JP"/>
+              </w:rPr>
+              <w:t xml:space="preserve">            </w:t>
+            </w:r>
+          </w:p>
+          <w:p>
+            <w:pPr>
+              <w:autoSpaceDE w:val="0"/>
+              <w:autoSpaceDN w:val="0"/>
+              <w:adjustRightInd w:val="0"/>
+              <w:spacing w:before="0" w:after="0" w:line="240" w:lineRule="auto"/>
+              <w:rPr>
+                <w:rFonts w:ascii="Consolas" w:eastAsiaTheme="minorEastAsia" w:hAnsi="Consolas" w:cs="Consolas"/>
+                <w:color w:val="FFFFFF" w:themeColor="background1"/>
+                <w:kern w:val="0"/>
+                <w:lang w:eastAsia="ja-JP"/>
+              </w:rPr>
+            </w:pPr>
+            <w:r>
+              <w:rPr>
+                <w:rFonts w:ascii="Consolas" w:eastAsiaTheme="minorEastAsia" w:hAnsi="Consolas" w:cs="Consolas"/>
+                <w:color w:val="FFFFFF" w:themeColor="background1"/>
+                <w:kern w:val="0"/>
+                <w:lang w:eastAsia="ja-JP"/>
+              </w:rPr>
+              <w:t xml:space="preserve">            </w:t>
+            </w:r>
+            <w:r>
+              <w:rPr>
+                <w:rFonts w:ascii="Consolas" w:eastAsiaTheme="minorEastAsia" w:hAnsi="Consolas" w:cs="Consolas"/>
+                <w:color w:val="00B0F0"/>
+                <w:kern w:val="0"/>
+                <w:lang w:eastAsia="ja-JP"/>
+              </w:rPr>
+              <w:t>CoreI18n</w:t>
+            </w:r>
+            <w:r>
+              <w:rPr>
+                <w:rFonts w:ascii="Consolas" w:eastAsiaTheme="minorEastAsia" w:hAnsi="Consolas" w:cs="Consolas"/>
+                <w:color w:val="FFFFFF" w:themeColor="background1"/>
+                <w:kern w:val="0"/>
+                <w:lang w:eastAsia="ja-JP"/>
+              </w:rPr>
+              <w:t>::</w:t>
+            </w:r>
+            <w:r>
+              <w:rPr>
+                <w:rFonts w:ascii="Consolas" w:eastAsiaTheme="minorEastAsia" w:hAnsi="Consolas" w:cs="Consolas"/>
+                <w:i/>
+                <w:iCs/>
+                <w:color w:val="92D050"/>
+                <w:kern w:val="0"/>
+                <w:lang w:eastAsia="ja-JP"/>
+              </w:rPr>
+              <w:t>addCallback</w:t>
+            </w:r>
+            <w:r>
+              <w:rPr>
+                <w:rFonts w:ascii="Consolas" w:eastAsiaTheme="minorEastAsia" w:hAnsi="Consolas" w:cs="Consolas"/>
+                <w:color w:val="FFFFFF" w:themeColor="background1"/>
+                <w:kern w:val="0"/>
+                <w:lang w:eastAsia="ja-JP"/>
+              </w:rPr>
+              <w:t>($sPlugin, $fCallBack);</w:t>
+            </w:r>
+          </w:p>
+          <w:p>
+            <w:pPr>
+              <w:tabs>
+                <w:tab w:val="left" w:pos="916"/>
+                <w:tab w:val="left" w:pos="1832"/>
+                <w:tab w:val="left" w:pos="2748"/>
+                <w:tab w:val="left" w:pos="3664"/>
+                <w:tab w:val="left" w:pos="4580"/>
+                <w:tab w:val="left" w:pos="5496"/>
+                <w:tab w:val="left" w:pos="6412"/>
+                <w:tab w:val="left" w:pos="7328"/>
+                <w:tab w:val="left" w:pos="8244"/>
+                <w:tab w:val="left" w:pos="9160"/>
+                <w:tab w:val="left" w:pos="10076"/>
+                <w:tab w:val="left" w:pos="10992"/>
+                <w:tab w:val="left" w:pos="11908"/>
+                <w:tab w:val="left" w:pos="12824"/>
+                <w:tab w:val="left" w:pos="13740"/>
+                <w:tab w:val="left" w:pos="14656"/>
+              </w:tabs>
+              <w:spacing w:before="0" w:after="0" w:line="285" w:lineRule="atLeast"/>
+              <w:rPr>
+                <w:rFonts w:ascii="Consolas" w:eastAsia="Times New Roman" w:hAnsi="Consolas" w:cs="Consolas"/>
+                <w:color w:val="F6F3E8"/>
+                <w:kern w:val="0"/>
+                <w:sz w:val="16"/>
+                <w:szCs w:val="16"/>
+                <w:lang w:eastAsia="fr-FR"/>
+              </w:rPr>
+            </w:pPr>
+            <w:r>
+              <w:rPr>
+                <w:rFonts w:ascii="Consolas" w:eastAsiaTheme="minorEastAsia" w:hAnsi="Consolas" w:cs="Consolas"/>
+                <w:color w:val="FFFFFF" w:themeColor="background1"/>
+                <w:kern w:val="0"/>
+                <w:lang w:eastAsia="ja-JP"/>
+              </w:rPr>
+              <w:t xml:space="preserve">        </w:t>
+            </w:r>
+            <w:r>
+              <w:rPr>
+                <w:rFonts w:ascii="Consolas" w:eastAsiaTheme="minorEastAsia" w:hAnsi="Consolas" w:cs="Consolas"/>
+                <w:color w:val="FFFFFF" w:themeColor="background1"/>
+                <w:kern w:val="0"/>
+                <w:lang w:val="fr-FR" w:eastAsia="ja-JP"/>
+              </w:rPr>
+              <w:t>}</w:t>
+            </w:r>
+          </w:p>
+        </w:tc>
+      </w:tr>
+    </w:tbl>
+    <w:p>
+      <w:pPr>
+        <w:rPr>
+          <w:rFonts w:cs="Miriam"/>
+          <w:sz w:val="24"/>
+          <w:szCs w:val="24"/>
+          <w:lang w:val="fr-FR"/>
+        </w:rPr>
+      </w:pPr>
+      <w:r>
+        <w:rPr>
+          <w:rFonts w:cs="Miriam"/>
+          <w:sz w:val="24"/>
+          <w:szCs w:val="24"/>
+          <w:lang w:val="fr-FR"/>
+        </w:rPr>
+        <w:t>On fait une fonction de callback</w:t>
+      </w:r>
+      <w:r>
+        <w:rPr>
+          <w:rFonts w:cs="Miriam"/>
+          <w:sz w:val="24"/>
+          <w:szCs w:val="24"/>
+          <w:lang w:val="fr-FR"/>
+        </w:rPr>
+        <w:t> </w:t>
+      </w:r>
+      <w:r>
+        <w:rPr>
+          <w:rFonts w:cs="Miriam"/>
+          <w:sz w:val="24"/>
+          <w:szCs w:val="24"/>
+          <w:lang w:val="fr-FR"/>
+        </w:rPr>
+        <w:t>que l’on rajoute pour  chaque plugin qui permet d’aller chercher la bonne valeur dans un json. Cette méthode exige de bien maitriser les fonctions anonymes mais sera très pratique si vous ajoutez Apollina dans votre framework.</w:t>
+      </w:r>
+    </w:p>
+    <w:p>
+      <w:pPr>
+        <w:rPr>
+          <w:rFonts w:cs="Miriam"/>
+          <w:szCs w:val="24"/>
+        </w:rPr>
+      </w:pPr>
+      <w:r>
+        <w:rPr>
+          <w:rFonts w:cs="Miriam"/>
+          <w:szCs w:val="24"/>
+        </w:rPr>
+        <w:t xml:space="preserve"> </w:t>
+      </w:r>
     </w:p>
     <w:p>
       <w:pPr>
@@ -4950,7 +5690,7 @@
 </file>
 
 <file path=customXml/itemProps3.xml><?xml version="1.0" encoding="utf-8"?>
-<ds:datastoreItem xmlns:ds="http://schemas.openxmlformats.org/officeDocument/2006/customXml" ds:itemID="{ADDAF1B9-469F-4B8B-8FE3-3153C884C5F7}">
+<ds:datastoreItem xmlns:ds="http://schemas.openxmlformats.org/officeDocument/2006/customXml" ds:itemID="{E751C8BC-DDEC-491C-815E-4546A156B6FE}">
   <ds:schemaRefs>
     <ds:schemaRef ds:uri="http://schemas.openxmlformats.org/officeDocument/2006/bibliography"/>
   </ds:schemaRefs>

</xml_diff>